<commit_message>
final del proyecto para clase
</commit_message>
<xml_diff>
--- a/Documento2.docx
+++ b/Documento2.docx
@@ -1,6 +1,6 @@
 
 <file path=word/document.xml><?xml version="1.0" encoding="utf-8"?>
-<w:document xmlns:wpc="http://schemas.microsoft.com/office/word/2010/wordprocessingCanvas" xmlns:cx="http://schemas.microsoft.com/office/drawing/2014/chartex" xmlns:cx1="http://schemas.microsoft.com/office/drawing/2015/9/8/chartex" xmlns:cx2="http://schemas.microsoft.com/office/drawing/2015/10/21/chartex" xmlns:cx3="http://schemas.microsoft.com/office/drawing/2016/5/9/chartex" xmlns:cx4="http://schemas.microsoft.com/office/drawing/2016/5/10/chartex" xmlns:cx5="http://schemas.microsoft.com/office/drawing/2016/5/11/chartex" xmlns:cx6="http://schemas.microsoft.com/office/drawing/2016/5/12/chartex" xmlns:cx7="http://schemas.microsoft.com/office/drawing/2016/5/13/chartex" xmlns:cx8="http://schemas.microsoft.com/office/drawing/2016/5/14/chartex" xmlns:mc="http://schemas.openxmlformats.org/markup-compatibility/2006" xmlns:aink="http://schemas.microsoft.com/office/drawing/2016/ink" xmlns:am3d="http://schemas.microsoft.com/office/drawing/2017/model3d" xmlns:o="urn:schemas-microsoft-com:office:office" xmlns:oel="http://schemas.microsoft.com/office/2019/extlst" xmlns:r="http://schemas.openxmlformats.org/officeDocument/2006/relationships" xmlns:m="http://schemas.openxmlformats.org/officeDocument/2006/math" xmlns:v="urn:schemas-microsoft-com:vml" xmlns:wp14="http://schemas.microsoft.com/office/word/2010/wordprocessingDrawing" xmlns:wp="http://schemas.openxmlformats.org/drawingml/2006/wordprocessingDrawing" xmlns:w10="urn:schemas-microsoft-com:office:word" xmlns:w="http://schemas.openxmlformats.org/wordprocessingml/2006/main" xmlns:w14="http://schemas.microsoft.com/office/word/2010/wordml" xmlns:w15="http://schemas.microsoft.com/office/word/2012/wordml" xmlns:w16cex="http://schemas.microsoft.com/office/word/2018/wordml/cex" xmlns:w16cid="http://schemas.microsoft.com/office/word/2016/wordml/cid" xmlns:w16="http://schemas.microsoft.com/office/word/2018/wordml" xmlns:w16du="http://schemas.microsoft.com/office/word/2023/wordml/word16du" xmlns:w16sdtdh="http://schemas.microsoft.com/office/word/2020/wordml/sdtdatahash" xmlns:w16se="http://schemas.microsoft.com/office/word/2015/wordml/symex" xmlns:wpg="http://schemas.microsoft.com/office/word/2010/wordprocessingGroup" xmlns:wpi="http://schemas.microsoft.com/office/word/2010/wordprocessingInk" xmlns:wne="http://schemas.microsoft.com/office/word/2006/wordml" xmlns:wps="http://schemas.microsoft.com/office/word/2010/wordprocessingShape" xmlns:a="http://schemas.openxmlformats.org/drawingml/2006/main" xmlns:a14="http://schemas.microsoft.com/office/drawing/2010/main" xmlns:pic="http://schemas.openxmlformats.org/drawingml/2006/picture" mc:Ignorable="w14 w15 w16se w16cid w16 w16cex w16sdtdh w16du wp14">
+<w:document xmlns:wpc="http://schemas.microsoft.com/office/word/2010/wordprocessingCanvas" xmlns:cx="http://schemas.microsoft.com/office/drawing/2014/chartex" xmlns:cx1="http://schemas.microsoft.com/office/drawing/2015/9/8/chartex" xmlns:cx2="http://schemas.microsoft.com/office/drawing/2015/10/21/chartex" xmlns:cx3="http://schemas.microsoft.com/office/drawing/2016/5/9/chartex" xmlns:cx4="http://schemas.microsoft.com/office/drawing/2016/5/10/chartex" xmlns:cx5="http://schemas.microsoft.com/office/drawing/2016/5/11/chartex" xmlns:cx6="http://schemas.microsoft.com/office/drawing/2016/5/12/chartex" xmlns:cx7="http://schemas.microsoft.com/office/drawing/2016/5/13/chartex" xmlns:cx8="http://schemas.microsoft.com/office/drawing/2016/5/14/chartex" xmlns:mc="http://schemas.openxmlformats.org/markup-compatibility/2006" xmlns:aink="http://schemas.microsoft.com/office/drawing/2016/ink" xmlns:am3d="http://schemas.microsoft.com/office/drawing/2017/model3d" xmlns:o="urn:schemas-microsoft-com:office:office" xmlns:oel="http://schemas.microsoft.com/office/2019/extlst" xmlns:r="http://schemas.openxmlformats.org/officeDocument/2006/relationships" xmlns:m="http://schemas.openxmlformats.org/officeDocument/2006/math" xmlns:v="urn:schemas-microsoft-com:vml" xmlns:wp14="http://schemas.microsoft.com/office/word/2010/wordprocessingDrawing" xmlns:wp="http://schemas.openxmlformats.org/drawingml/2006/wordprocessingDrawing" xmlns:w10="urn:schemas-microsoft-com:office:word" xmlns:w="http://schemas.openxmlformats.org/wordprocessingml/2006/main" xmlns:w14="http://schemas.microsoft.com/office/word/2010/wordml" xmlns:w15="http://schemas.microsoft.com/office/word/2012/wordml" xmlns:w16cex="http://schemas.microsoft.com/office/word/2018/wordml/cex" xmlns:w16cid="http://schemas.microsoft.com/office/word/2016/wordml/cid" xmlns:w16="http://schemas.microsoft.com/office/word/2018/wordml" xmlns:w16du="http://schemas.microsoft.com/office/word/2023/wordml/word16du" xmlns:w16sdtdh="http://schemas.microsoft.com/office/word/2020/wordml/sdtdatahash" xmlns:w16se="http://schemas.microsoft.com/office/word/2015/wordml/symex" xmlns:wpg="http://schemas.microsoft.com/office/word/2010/wordprocessingGroup" xmlns:wpi="http://schemas.microsoft.com/office/word/2010/wordprocessingInk" xmlns:wne="http://schemas.microsoft.com/office/word/2006/wordml" xmlns:wps="http://schemas.microsoft.com/office/word/2010/wordprocessingShape" mc:Ignorable="w14 w15 w16se w16cid w16 w16cex w16sdtdh w16du wp14">
   <w:body>
     <w:sdt>
       <w:sdtPr>
@@ -620,7 +620,7 @@
                                 <w:sdt>
                                   <w:sdtPr>
                                     <w:rPr>
-                                      <w:rFonts w:asciiTheme="majorHAnsi" w:hAnsiTheme="majorHAnsi" w:eastAsiaTheme="majorEastAsia" w:cstheme="majorBidi"/>
+                                      <w:rFonts w:asciiTheme="majorHAnsi" w:eastAsiaTheme="majorEastAsia" w:hAnsiTheme="majorHAnsi" w:cstheme="majorBidi"/>
                                       <w:caps/>
                                       <w:color w:val="FFFFFF" w:themeColor="background1"/>
                                       <w:sz w:val="64"/>
@@ -637,7 +637,7 @@
                                       <w:pPr>
                                         <w:pStyle w:val="Sinespaciado"/>
                                         <w:rPr>
-                                          <w:rFonts w:asciiTheme="majorHAnsi" w:hAnsiTheme="majorHAnsi" w:eastAsiaTheme="majorEastAsia" w:cstheme="majorBidi"/>
+                                          <w:rFonts w:asciiTheme="majorHAnsi" w:eastAsiaTheme="majorEastAsia" w:hAnsiTheme="majorHAnsi" w:cstheme="majorBidi"/>
                                           <w:caps/>
                                           <w:color w:val="FFFFFF" w:themeColor="background1"/>
                                           <w:sz w:val="64"/>
@@ -646,7 +646,7 @@
                                       </w:pPr>
                                       <w:r>
                                         <w:rPr>
-                                          <w:rFonts w:asciiTheme="majorHAnsi" w:hAnsiTheme="majorHAnsi" w:eastAsiaTheme="majorEastAsia" w:cstheme="majorBidi"/>
+                                          <w:rFonts w:asciiTheme="majorHAnsi" w:eastAsiaTheme="majorEastAsia" w:hAnsiTheme="majorHAnsi" w:cstheme="majorBidi"/>
                                           <w:caps/>
                                           <w:color w:val="FFFFFF" w:themeColor="background1"/>
                                           <w:sz w:val="64"/>
@@ -715,10 +715,10 @@
               </mc:Choice>
               <mc:Fallback>
                 <w:pict>
-                  <v:group id="Grupo 14" style="position:absolute;margin-left:0;margin-top:0;width:540pt;height:10in;z-index:-251657216;mso-width-percent:882;mso-height-percent:909;mso-position-horizontal:center;mso-position-horizontal-relative:page;mso-position-vertical:center;mso-position-vertical-relative:page;mso-width-percent:882;mso-height-percent:909" coordsize="68580,91440" o:spid="_x0000_s1026" w14:anchorId="63DD411C" o:gfxdata="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">
-                    <v:group id="Grupo 49" style="position:absolute;width:68580;height:91440" coordsize="68580,91440" o:spid="_x0000_s1027" o:gfxdata="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">
-                      <v:rect id="Rectángulo 54" style="position:absolute;width:68580;height:91440;visibility:visible;mso-wrap-style:square;v-text-anchor:top" o:spid="_x0000_s1028" fillcolor="#102e4b [3122]" stroked="f" strokeweight="1pt" o:gfxdata="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">
-                        <v:fill type="gradient" color2="#0c233a [2882]" colors="0 #457c94;6554f #457c94" angle="348" focus="100%"/>
+                  <v:group w14:anchorId="63DD411C" id="Grupo 14" o:spid="_x0000_s1026" style="position:absolute;margin-left:0;margin-top:0;width:540pt;height:10in;z-index:-251657216;mso-width-percent:882;mso-height-percent:909;mso-position-horizontal:center;mso-position-horizontal-relative:page;mso-position-vertical:center;mso-position-vertical-relative:page;mso-width-percent:882;mso-height-percent:909" coordsize="68580,91440" o:gfxdata="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">
+                    <v:group id="Grupo 49" o:spid="_x0000_s1027" style="position:absolute;width:68580;height:91440" coordsize="68580,91440" o:gfxdata="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">
+                      <v:rect id="Rectángulo 54" o:spid="_x0000_s1028" style="position:absolute;width:68580;height:91440;visibility:visible;mso-wrap-style:square;v-text-anchor:top" o:gfxdata="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" fillcolor="#102e4b [3122]" stroked="f" strokeweight="1pt">
+                        <v:fill color2="#0c233a [2882]" angle="348" colors="0 #457c94;6554f #457c94" focus="100%" type="gradient"/>
                         <v:textbox inset="54pt,54pt,1in,5in">
                           <w:txbxContent>
                             <w:p>
@@ -734,20 +734,20 @@
                           </w:txbxContent>
                         </v:textbox>
                       </v:rect>
-                      <v:group id="Grupo 2" style="position:absolute;left:25241;width:43291;height:44910" coordsize="43291,44910" o:spid="_x0000_s1029" o:gfxdata="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">
-                        <v:shape id="Forma libre 56" style="position:absolute;left:15017;width:28274;height:28352;visibility:visible;mso-wrap-style:square;v-text-anchor:top" coordsize="1781,1786" o:spid="_x0000_s1030" filled="f" stroked="f" path="m4,1786l,1782,1776,r5,5l4,1786xe" o:gfxdata="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">
+                      <v:group id="Grupo 2" o:spid="_x0000_s1029" style="position:absolute;left:25241;width:43291;height:44910" coordsize="43291,44910" o:gfxdata="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">
+                        <v:shape id="Forma libre 56" o:spid="_x0000_s1030" style="position:absolute;left:15017;width:28274;height:28352;visibility:visible;mso-wrap-style:square;v-text-anchor:top" coordsize="1781,1786" o:gfxdata="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" path="m4,1786l,1782,1776,r5,5l4,1786xe" filled="f" stroked="f">
                           <v:path arrowok="t" o:connecttype="custom" o:connectlocs="6350,2835275;0,2828925;2819400,0;2827338,7938;6350,2835275" o:connectangles="0,0,0,0,0"/>
                         </v:shape>
-                        <v:shape id="Forma libre 57" style="position:absolute;left:7826;top:2270;width:35465;height:35464;visibility:visible;mso-wrap-style:square;v-text-anchor:top" coordsize="2234,2234" o:spid="_x0000_s1031" filled="f" stroked="f" path="m5,2234l,2229,2229,r5,5l5,2234xe" o:gfxdata="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">
+                        <v:shape id="Forma libre 57" o:spid="_x0000_s1031" style="position:absolute;left:7826;top:2270;width:35465;height:35464;visibility:visible;mso-wrap-style:square;v-text-anchor:top" coordsize="2234,2234" o:gfxdata="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" path="m5,2234l,2229,2229,r5,5l5,2234xe" filled="f" stroked="f">
                           <v:path arrowok="t" o:connecttype="custom" o:connectlocs="7938,3546475;0,3538538;3538538,0;3546475,7938;7938,3546475" o:connectangles="0,0,0,0,0"/>
                         </v:shape>
-                        <v:shape id="Forma libre 58" style="position:absolute;left:8413;top:1095;width:34878;height:34877;visibility:visible;mso-wrap-style:square;v-text-anchor:top" coordsize="2197,2197" o:spid="_x0000_s1032" filled="f" stroked="f" path="m9,2197l,2193,2188,r9,10l9,2197xe" o:gfxdata="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">
+                        <v:shape id="Forma libre 58" o:spid="_x0000_s1032" style="position:absolute;left:8413;top:1095;width:34878;height:34877;visibility:visible;mso-wrap-style:square;v-text-anchor:top" coordsize="2197,2197" o:gfxdata="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" path="m9,2197l,2193,2188,r9,10l9,2197xe" filled="f" stroked="f">
                           <v:path arrowok="t" o:connecttype="custom" o:connectlocs="14288,3487738;0,3481388;3473450,0;3487738,15875;14288,3487738" o:connectangles="0,0,0,0,0"/>
                         </v:shape>
-                        <v:shape id="Forma libre 59" style="position:absolute;left:12160;top:4984;width:31131;height:31211;visibility:visible;mso-wrap-style:square;v-text-anchor:top" coordsize="1961,1966" o:spid="_x0000_s1033" filled="f" stroked="f" path="m9,1966l,1957,1952,r9,9l9,1966xe" o:gfxdata="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">
+                        <v:shape id="Forma libre 59" o:spid="_x0000_s1033" style="position:absolute;left:12160;top:4984;width:31131;height:31211;visibility:visible;mso-wrap-style:square;v-text-anchor:top" coordsize="1961,1966" o:gfxdata="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" path="m9,1966l,1957,1952,r9,9l9,1966xe" filled="f" stroked="f">
                           <v:path arrowok="t" o:connecttype="custom" o:connectlocs="14288,3121025;0,3106738;3098800,0;3113088,14288;14288,3121025" o:connectangles="0,0,0,0,0"/>
                         </v:shape>
-                        <v:shape id="Forma libre 60" style="position:absolute;top:1539;width:43291;height:43371;visibility:visible;mso-wrap-style:square;v-text-anchor:top" coordsize="2727,2732" o:spid="_x0000_s1034" filled="f" stroked="f" path="m,2732r,-4l2722,r5,5l,2732xe" o:gfxdata="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">
+                        <v:shape id="Forma libre 60" o:spid="_x0000_s1034" style="position:absolute;top:1539;width:43291;height:43371;visibility:visible;mso-wrap-style:square;v-text-anchor:top" coordsize="2727,2732" o:gfxdata="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" path="m,2732r,-4l2722,r5,5l,2732xe" filled="f" stroked="f">
                           <v:path arrowok="t" o:connecttype="custom" o:connectlocs="0,4337050;0,4330700;4321175,0;4329113,7938;0,4337050" o:connectangles="0,0,0,0,0"/>
                         </v:shape>
                       </v:group>
@@ -756,13 +756,13 @@
                       <v:stroke joinstyle="miter"/>
                       <v:path gradientshapeok="t" o:connecttype="rect"/>
                     </v:shapetype>
-                    <v:shape id="Cuadro de texto 61" style="position:absolute;left:95;top:48387;width:68434;height:37897;visibility:visible;mso-wrap-style:square;v-text-anchor:bottom" o:spid="_x0000_s1035" filled="f" stroked="f" strokeweight=".5pt" type="#_x0000_t202" o:gfxdata="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">
+                    <v:shape id="Cuadro de texto 61" o:spid="_x0000_s1035" type="#_x0000_t202" style="position:absolute;left:95;top:48387;width:68434;height:37897;visibility:visible;mso-wrap-style:square;v-text-anchor:bottom" o:gfxdata="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" filled="f" stroked="f" strokeweight=".5pt">
                       <v:textbox inset="54pt,0,1in,0">
                         <w:txbxContent>
                           <w:sdt>
                             <w:sdtPr>
                               <w:rPr>
-                                <w:rFonts w:asciiTheme="majorHAnsi" w:hAnsiTheme="majorHAnsi" w:eastAsiaTheme="majorEastAsia" w:cstheme="majorBidi"/>
+                                <w:rFonts w:asciiTheme="majorHAnsi" w:eastAsiaTheme="majorEastAsia" w:hAnsiTheme="majorHAnsi" w:cstheme="majorBidi"/>
                                 <w:caps/>
                                 <w:color w:val="FFFFFF" w:themeColor="background1"/>
                                 <w:sz w:val="64"/>
@@ -779,7 +779,7 @@
                                 <w:pPr>
                                   <w:pStyle w:val="Sinespaciado"/>
                                   <w:rPr>
-                                    <w:rFonts w:asciiTheme="majorHAnsi" w:hAnsiTheme="majorHAnsi" w:eastAsiaTheme="majorEastAsia" w:cstheme="majorBidi"/>
+                                    <w:rFonts w:asciiTheme="majorHAnsi" w:eastAsiaTheme="majorEastAsia" w:hAnsiTheme="majorHAnsi" w:cstheme="majorBidi"/>
                                     <w:caps/>
                                     <w:color w:val="FFFFFF" w:themeColor="background1"/>
                                     <w:sz w:val="64"/>
@@ -788,7 +788,7 @@
                                 </w:pPr>
                                 <w:r>
                                   <w:rPr>
-                                    <w:rFonts w:asciiTheme="majorHAnsi" w:hAnsiTheme="majorHAnsi" w:eastAsiaTheme="majorEastAsia" w:cstheme="majorBidi"/>
+                                    <w:rFonts w:asciiTheme="majorHAnsi" w:eastAsiaTheme="majorEastAsia" w:hAnsiTheme="majorHAnsi" w:cstheme="majorBidi"/>
                                     <w:caps/>
                                     <w:color w:val="FFFFFF" w:themeColor="background1"/>
                                     <w:sz w:val="64"/>
@@ -847,7 +847,7 @@
         <w:p>
           <w:pPr>
             <w:rPr>
-              <w:rFonts w:asciiTheme="majorHAnsi" w:hAnsiTheme="majorHAnsi" w:eastAsiaTheme="majorEastAsia" w:cstheme="majorBidi"/>
+              <w:rFonts w:asciiTheme="majorHAnsi" w:eastAsiaTheme="majorEastAsia" w:hAnsiTheme="majorHAnsi" w:cstheme="majorBidi"/>
               <w:color w:val="0F4761" w:themeColor="accent1" w:themeShade="BF"/>
               <w:sz w:val="44"/>
               <w:szCs w:val="44"/>
@@ -1000,7 +1000,6 @@
           <w:numId w:val="5"/>
         </w:numPr>
       </w:pPr>
-      <w:proofErr w:type="spellStart"/>
       <w:r>
         <w:rPr>
           <w:b/>
@@ -1015,7 +1014,6 @@
         </w:rPr>
         <w:t>ame</w:t>
       </w:r>
-      <w:proofErr w:type="spellEnd"/>
       <w:r>
         <w:rPr>
           <w:b/>
@@ -1206,7 +1204,6 @@
           <w:szCs w:val="36"/>
         </w:rPr>
       </w:pPr>
-      <w:proofErr w:type="spellStart"/>
       <w:r>
         <w:rPr>
           <w:sz w:val="36"/>
@@ -1214,7 +1211,6 @@
         </w:rPr>
         <w:t>PedidoMateriaPrima</w:t>
       </w:r>
-      <w:proofErr w:type="spellEnd"/>
       <w:r>
         <w:rPr>
           <w:sz w:val="36"/>
@@ -1263,7 +1259,6 @@
           <w:numId w:val="8"/>
         </w:numPr>
       </w:pPr>
-      <w:proofErr w:type="spellStart"/>
       <w:r>
         <w:rPr>
           <w:b/>
@@ -1271,17 +1266,8 @@
         </w:rPr>
         <w:t>Id_materiaprima</w:t>
       </w:r>
-      <w:proofErr w:type="spellEnd"/>
-      <w:r>
-        <w:t xml:space="preserve">: almacena la </w:t>
-      </w:r>
-      <w:proofErr w:type="spellStart"/>
-      <w:r>
-        <w:t>materiaprima</w:t>
-      </w:r>
-      <w:proofErr w:type="spellEnd"/>
-      <w:r>
-        <w:t xml:space="preserve"> y es </w:t>
+      <w:r>
+        <w:t xml:space="preserve">: almacena la materiaprima y es </w:t>
       </w:r>
       <w:r>
         <w:t xml:space="preserve">de tipo </w:t>
@@ -1391,7 +1377,6 @@
           <w:numId w:val="7"/>
         </w:numPr>
       </w:pPr>
-      <w:proofErr w:type="spellStart"/>
       <w:r>
         <w:rPr>
           <w:b/>
@@ -1406,7 +1391,6 @@
         </w:rPr>
         <w:t>ame</w:t>
       </w:r>
-      <w:proofErr w:type="spellEnd"/>
       <w:r>
         <w:rPr>
           <w:b/>
@@ -1435,7 +1419,6 @@
           <w:numId w:val="7"/>
         </w:numPr>
       </w:pPr>
-      <w:proofErr w:type="spellStart"/>
       <w:r>
         <w:rPr>
           <w:b/>
@@ -1443,7 +1426,6 @@
         </w:rPr>
         <w:t>fecha_pedido</w:t>
       </w:r>
-      <w:proofErr w:type="spellEnd"/>
       <w:r>
         <w:rPr>
           <w:b/>
@@ -1571,13 +1553,8 @@
         <w:t>: este campo hace de name y campo clave del modelo</w:t>
       </w:r>
       <w:r>
-        <w:t xml:space="preserve"> gracias al atributo _</w:t>
-      </w:r>
-      <w:proofErr w:type="spellStart"/>
-      <w:r>
-        <w:t>rec_name</w:t>
-      </w:r>
-      <w:proofErr w:type="spellEnd"/>
+        <w:t xml:space="preserve"> gracias al atributo _rec_name</w:t>
+      </w:r>
       <w:r>
         <w:t>, es de tipo Char y es obligatorio</w:t>
       </w:r>
@@ -1609,7 +1586,6 @@
           <w:numId w:val="10"/>
         </w:numPr>
       </w:pPr>
-      <w:proofErr w:type="spellStart"/>
       <w:r>
         <w:rPr>
           <w:b/>
@@ -1617,7 +1593,6 @@
         </w:rPr>
         <w:t>cantidad_disponible</w:t>
       </w:r>
-      <w:proofErr w:type="spellEnd"/>
       <w:r>
         <w:rPr>
           <w:b/>
@@ -1665,7 +1640,6 @@
           <w:numId w:val="7"/>
         </w:numPr>
       </w:pPr>
-      <w:proofErr w:type="spellStart"/>
       <w:r>
         <w:rPr>
           <w:b/>
@@ -1673,15 +1647,9 @@
         </w:rPr>
         <w:t>pedido_materiaprima_ids</w:t>
       </w:r>
-      <w:proofErr w:type="spellEnd"/>
-      <w:r>
-        <w:t xml:space="preserve">: almacena las cantidades de los pedidos que se realizan de dicha materia prima y es de tipo One2many vinculado con el modelo PedidoMateriaPrima por el campo </w:t>
-      </w:r>
-      <w:proofErr w:type="spellStart"/>
-      <w:r>
-        <w:t>id_materiaprima</w:t>
-      </w:r>
-      <w:proofErr w:type="spellEnd"/>
+      <w:r>
+        <w:t>: almacena las cantidades de los pedidos que se realizan de dicha materia prima y es de tipo One2many vinculado con el modelo PedidoMateriaPrima por el campo id_materiaprima</w:t>
+      </w:r>
     </w:p>
     <w:p>
       <w:pPr>
@@ -1732,7 +1700,6 @@
           <w:numId w:val="7"/>
         </w:numPr>
       </w:pPr>
-      <w:proofErr w:type="spellStart"/>
       <w:r>
         <w:rPr>
           <w:b/>
@@ -1740,7 +1707,6 @@
         </w:rPr>
         <w:t>name</w:t>
       </w:r>
-      <w:proofErr w:type="spellEnd"/>
       <w:r>
         <w:rPr>
           <w:b/>
@@ -1785,15 +1751,19 @@
         <w:t xml:space="preserve">: </w:t>
       </w:r>
       <w:r>
-        <w:t xml:space="preserve">este campo almacena el precio del producto, es de tipo </w:t>
-      </w:r>
-      <w:proofErr w:type="spellStart"/>
-      <w:r>
-        <w:t>Monetary</w:t>
-      </w:r>
-      <w:proofErr w:type="spellEnd"/>
-      <w:r>
-        <w:t xml:space="preserve"> para establece la moneda del la ubicación del cliente</w:t>
+        <w:t xml:space="preserve">este campo almacena el precio del producto, es de tipo Monetary para </w:t>
+      </w:r>
+      <w:r>
+        <w:t>establecer</w:t>
+      </w:r>
+      <w:r>
+        <w:t xml:space="preserve"> la moneda </w:t>
+      </w:r>
+      <w:r>
+        <w:t>de</w:t>
+      </w:r>
+      <w:r>
+        <w:t xml:space="preserve"> la ubicación del cliente</w:t>
       </w:r>
     </w:p>
     <w:p>
@@ -1804,7 +1774,6 @@
           <w:numId w:val="7"/>
         </w:numPr>
       </w:pPr>
-      <w:proofErr w:type="spellStart"/>
       <w:r>
         <w:rPr>
           <w:b/>
@@ -1812,17 +1781,8 @@
         </w:rPr>
         <w:t>precio_total</w:t>
       </w:r>
-      <w:proofErr w:type="spellEnd"/>
-      <w:r>
-        <w:t xml:space="preserve">: es un campo que almacena el valor total monetario del producto, es de tipo </w:t>
-      </w:r>
-      <w:proofErr w:type="spellStart"/>
-      <w:r>
-        <w:t>Monetary</w:t>
-      </w:r>
-      <w:proofErr w:type="spellEnd"/>
-      <w:r>
-        <w:t xml:space="preserve"> y se calcula de forma automática </w:t>
+      <w:r>
+        <w:t xml:space="preserve">: es un campo que almacena el valor total monetario del producto, es de tipo Monetary y se calcula de forma automática </w:t>
       </w:r>
       <w:r>
         <w:t>multiplicando el precio del producto por la cantidad disponible</w:t>
@@ -1836,7 +1796,6 @@
           <w:numId w:val="7"/>
         </w:numPr>
       </w:pPr>
-      <w:proofErr w:type="spellStart"/>
       <w:r>
         <w:rPr>
           <w:b/>
@@ -1844,17 +1803,8 @@
         </w:rPr>
         <w:t>currency_id</w:t>
       </w:r>
-      <w:proofErr w:type="spellEnd"/>
-      <w:r>
-        <w:t xml:space="preserve">: este campo es reservado de </w:t>
-      </w:r>
-      <w:proofErr w:type="spellStart"/>
-      <w:r>
-        <w:t>odoo</w:t>
-      </w:r>
-      <w:proofErr w:type="spellEnd"/>
-      <w:r>
-        <w:t xml:space="preserve"> que une la tabla actual con una tabla para establecer el símbolo de moneda local, de tipo Many2one.</w:t>
+      <w:r>
+        <w:t>: este campo es reservado de odoo que une la tabla actual con una tabla para establecer el símbolo de moneda local, de tipo Many2one.</w:t>
       </w:r>
     </w:p>
     <w:p>
@@ -1886,16 +1836,8 @@
         <w:t xml:space="preserve"> </w:t>
       </w:r>
       <w:r>
-        <w:t xml:space="preserve">este campo almacena </w:t>
-      </w:r>
-      <w:r>
-        <w:t xml:space="preserve">la cantidad disponible del producto y es de tipo </w:t>
-      </w:r>
-      <w:proofErr w:type="spellStart"/>
-      <w:r>
-        <w:t>Integer</w:t>
-      </w:r>
-      <w:proofErr w:type="spellEnd"/>
+        <w:t>este campo almacena la cantidad disponible del producto y es de tipo Integer</w:t>
+      </w:r>
     </w:p>
     <w:p>
       <w:pPr>
@@ -1905,7 +1847,6 @@
           <w:numId w:val="7"/>
         </w:numPr>
       </w:pPr>
-      <w:proofErr w:type="spellStart"/>
       <w:r>
         <w:rPr>
           <w:b/>
@@ -1913,17 +1854,8 @@
         </w:rPr>
         <w:t>id_horneadas</w:t>
       </w:r>
-      <w:proofErr w:type="spellEnd"/>
-      <w:r>
-        <w:t xml:space="preserve">: campo que almacena las horneadas que son de este producto, es de tipo One2many vinculado con </w:t>
-      </w:r>
-      <w:proofErr w:type="spellStart"/>
-      <w:r>
-        <w:t>id_producto</w:t>
-      </w:r>
-      <w:proofErr w:type="spellEnd"/>
-      <w:r>
-        <w:t xml:space="preserve"> del modelo hornada</w:t>
+      <w:r>
+        <w:t>: campo que almacena las horneadas que son de este producto, es de tipo One2many vinculado con id_producto del modelo hornada</w:t>
       </w:r>
     </w:p>
     <w:p>
@@ -1934,7 +1866,6 @@
           <w:numId w:val="7"/>
         </w:numPr>
       </w:pPr>
-      <w:proofErr w:type="spellStart"/>
       <w:r>
         <w:rPr>
           <w:b/>
@@ -1942,45 +1873,8 @@
         </w:rPr>
         <w:t>id_procesos</w:t>
       </w:r>
-      <w:proofErr w:type="spellEnd"/>
-      <w:r>
-        <w:t xml:space="preserve">: </w:t>
-      </w:r>
-      <w:r>
-        <w:t>campo que almacena l</w:t>
-      </w:r>
-      <w:r>
-        <w:t xml:space="preserve">os procesos por los </w:t>
-      </w:r>
-      <w:r>
-        <w:t xml:space="preserve">que </w:t>
-      </w:r>
-      <w:r>
-        <w:t>pasa el</w:t>
-      </w:r>
-      <w:r>
-        <w:t xml:space="preserve"> producto</w:t>
-      </w:r>
-      <w:r>
-        <w:t xml:space="preserve"> para elaborarse</w:t>
-      </w:r>
-      <w:r>
-        <w:t xml:space="preserve">, es de tipo </w:t>
-      </w:r>
-      <w:r>
-        <w:t>Many</w:t>
-      </w:r>
-      <w:r>
-        <w:t xml:space="preserve">2many vinculado </w:t>
-      </w:r>
-      <w:r>
-        <w:t>e</w:t>
-      </w:r>
-      <w:r>
-        <w:t xml:space="preserve">l modelo </w:t>
-      </w:r>
-      <w:r>
-        <w:t>proceso</w:t>
+      <w:r>
+        <w:t>: campo que almacena los procesos por los que pasa el producto para elaborarse, es de tipo Many2many vinculado el modelo proceso</w:t>
       </w:r>
     </w:p>
     <w:p>
@@ -1991,7 +1885,6 @@
           <w:numId w:val="7"/>
         </w:numPr>
       </w:pPr>
-      <w:proofErr w:type="spellStart"/>
       <w:r>
         <w:rPr>
           <w:b/>
@@ -1999,7 +1892,6 @@
         </w:rPr>
         <w:t>ean</w:t>
       </w:r>
-      <w:proofErr w:type="spellEnd"/>
       <w:r>
         <w:rPr>
           <w:b/>
@@ -2008,7 +1900,13 @@
         <w:t>(Opcional)</w:t>
       </w:r>
       <w:r>
-        <w:t xml:space="preserve">: campo que almacena el EAN del producto, es de tipo Char y se autogenera con una función que lo primero comprueba si se a añadido de forma manual el EAN, en caso contrario se llamaría a la función para generar uno de forma aleatoria, </w:t>
+        <w:t xml:space="preserve">: campo que almacena el EAN del producto, es de tipo Char y se autogenera con una función que lo primero comprueba si se </w:t>
+      </w:r>
+      <w:r>
+        <w:t>ha</w:t>
+      </w:r>
+      <w:r>
+        <w:t xml:space="preserve"> añadido de forma manual el EAN, en caso contrario se llamaría a la función para generar uno de forma aleatoria, </w:t>
       </w:r>
       <w:r>
         <w:t>después</w:t>
@@ -2026,7 +1924,13 @@
         <w:t xml:space="preserve">EAN </w:t>
       </w:r>
       <w:r>
-        <w:t xml:space="preserve">de los productos ya creados y se compara con el </w:t>
+        <w:t xml:space="preserve">de los productos ya creados y se compara con </w:t>
+      </w:r>
+      <w:r>
+        <w:t>él</w:t>
+      </w:r>
+      <w:r>
+        <w:t xml:space="preserve"> </w:t>
       </w:r>
       <w:r>
         <w:t>para que sea único después lo devuelve para guardarlo.</w:t>
@@ -2053,16 +1957,7 @@
         <w:pStyle w:val="Sinespaciado"/>
       </w:pPr>
       <w:r>
-        <w:t>Es el modelo que almacena l</w:t>
-      </w:r>
-      <w:r>
-        <w:t xml:space="preserve">as hornadas </w:t>
-      </w:r>
-      <w:r>
-        <w:t xml:space="preserve">que vamos a </w:t>
-      </w:r>
-      <w:r>
-        <w:t>realizar de cada producto.</w:t>
+        <w:t>Es el modelo que almacena las hornadas que vamos a realizar de cada producto.</w:t>
       </w:r>
     </w:p>
     <w:p>
@@ -2089,7 +1984,6 @@
           <w:numId w:val="11"/>
         </w:numPr>
       </w:pPr>
-      <w:proofErr w:type="spellStart"/>
       <w:r>
         <w:rPr>
           <w:b/>
@@ -2097,7 +1991,6 @@
         </w:rPr>
         <w:t>name</w:t>
       </w:r>
-      <w:proofErr w:type="spellEnd"/>
       <w:r>
         <w:t xml:space="preserve">: campo que identifica la hornada, es de tipo Char y se genera de forma automática juntando la fecha de </w:t>
       </w:r>
@@ -2105,23 +1998,7 @@
         <w:t>creación</w:t>
       </w:r>
       <w:r>
-        <w:t xml:space="preserve"> formateada como (</w:t>
-      </w:r>
-      <w:proofErr w:type="spellStart"/>
-      <w:r>
-        <w:t>dia</w:t>
-      </w:r>
-      <w:proofErr w:type="spellEnd"/>
-      <w:r>
-        <w:t>/mes/</w:t>
-      </w:r>
-      <w:proofErr w:type="spellStart"/>
-      <w:r>
-        <w:t>año|horas:minutos:segundos</w:t>
-      </w:r>
-      <w:proofErr w:type="spellEnd"/>
-      <w:r>
-        <w:t xml:space="preserve">) </w:t>
+        <w:t xml:space="preserve"> formateada como (dia/mes/año|horas:minutos:segundos) </w:t>
       </w:r>
       <w:r>
         <w:t>– (nombre del producto)</w:t>
@@ -2149,13 +2026,8 @@
         <w:t>hornada</w:t>
       </w:r>
       <w:r>
-        <w:t xml:space="preserve"> es de tipo </w:t>
-      </w:r>
-      <w:proofErr w:type="spellStart"/>
-      <w:r>
-        <w:t>Integer</w:t>
-      </w:r>
-      <w:proofErr w:type="spellEnd"/>
+        <w:t xml:space="preserve"> es de tipo Integer</w:t>
+      </w:r>
     </w:p>
     <w:p>
       <w:pPr>
@@ -2165,7 +2037,6 @@
           <w:numId w:val="7"/>
         </w:numPr>
       </w:pPr>
-      <w:proofErr w:type="spellStart"/>
       <w:r>
         <w:rPr>
           <w:b/>
@@ -2173,26 +2044,8 @@
         </w:rPr>
         <w:t>fecha_creacion</w:t>
       </w:r>
-      <w:proofErr w:type="spellEnd"/>
-      <w:r>
-        <w:t xml:space="preserve">: fecha de finalización la hornada, es de tipo </w:t>
-      </w:r>
-      <w:proofErr w:type="spellStart"/>
-      <w:r>
-        <w:t>Datetime</w:t>
-      </w:r>
-      <w:proofErr w:type="spellEnd"/>
-      <w:r>
-        <w:t xml:space="preserve"> y </w:t>
-      </w:r>
-      <w:r>
-        <w:t xml:space="preserve">es un campo no editable y además el valor que va a coger por defecto llama a una función lambda para poder guardar la fecha en el momento exacto en el que guardas </w:t>
-      </w:r>
-      <w:r>
-        <w:t>la hornada</w:t>
-      </w:r>
-      <w:r>
-        <w:t xml:space="preserve"> por primera vez</w:t>
+      <w:r>
+        <w:t>: fecha de finalización la hornada, es de tipo Datetime y es un campo no editable y además el valor que va a coger por defecto llama a una función lambda para poder guardar la fecha en el momento exacto en el que guardas la hornada por primera vez</w:t>
       </w:r>
     </w:p>
     <w:p>
@@ -2203,7 +2056,6 @@
           <w:numId w:val="11"/>
         </w:numPr>
       </w:pPr>
-      <w:proofErr w:type="spellStart"/>
       <w:r>
         <w:rPr>
           <w:b/>
@@ -2211,17 +2063,8 @@
         </w:rPr>
         <w:t>fecha_caducidad</w:t>
       </w:r>
-      <w:proofErr w:type="spellEnd"/>
-      <w:r>
-        <w:t xml:space="preserve">: fecha de caducidad de la hornada, es de tipo </w:t>
-      </w:r>
-      <w:proofErr w:type="spellStart"/>
-      <w:r>
-        <w:t>Datetime</w:t>
-      </w:r>
-      <w:proofErr w:type="spellEnd"/>
-      <w:r>
-        <w:t xml:space="preserve"> y se genera de forma automática con una </w:t>
+      <w:r>
+        <w:t xml:space="preserve">: fecha de caducidad de la hornada, es de tipo Datetime y se genera de forma automática con una </w:t>
       </w:r>
       <w:r>
         <w:t>función</w:t>
@@ -2247,7 +2090,6 @@
           <w:numId w:val="11"/>
         </w:numPr>
       </w:pPr>
-      <w:proofErr w:type="spellStart"/>
       <w:r>
         <w:rPr>
           <w:b/>
@@ -2255,7 +2097,6 @@
         </w:rPr>
         <w:t>id_producto</w:t>
       </w:r>
-      <w:proofErr w:type="spellEnd"/>
       <w:r>
         <w:t>: almacena el producto al que se asocia, es de tipo Many2one vinculado al modelo de producto.</w:t>
       </w:r>
@@ -2282,31 +2123,7 @@
         <w:pStyle w:val="Sinespaciado"/>
       </w:pPr>
       <w:r>
-        <w:t xml:space="preserve">Es el modelo que almacena </w:t>
-      </w:r>
-      <w:r>
-        <w:t>los</w:t>
-      </w:r>
-      <w:r>
-        <w:t xml:space="preserve"> </w:t>
-      </w:r>
-      <w:r>
-        <w:t>procesos</w:t>
-      </w:r>
-      <w:r>
-        <w:t xml:space="preserve"> </w:t>
-      </w:r>
-      <w:r>
-        <w:t>por los que tiene que pasar</w:t>
-      </w:r>
-      <w:r>
-        <w:t xml:space="preserve"> cada producto</w:t>
-      </w:r>
-      <w:r>
-        <w:t xml:space="preserve"> para ser elaborado</w:t>
-      </w:r>
-      <w:r>
-        <w:t>.</w:t>
+        <w:t>Es el modelo que almacena los procesos por los que tiene que pasar cada producto para ser elaborado.</w:t>
       </w:r>
     </w:p>
     <w:p>
@@ -2333,7 +2150,6 @@
           <w:numId w:val="12"/>
         </w:numPr>
       </w:pPr>
-      <w:proofErr w:type="spellStart"/>
       <w:r>
         <w:rPr>
           <w:b/>
@@ -2341,7 +2157,6 @@
         </w:rPr>
         <w:t>name</w:t>
       </w:r>
-      <w:proofErr w:type="spellEnd"/>
       <w:r>
         <w:t>:</w:t>
       </w:r>
@@ -2374,15 +2189,7 @@
         <w:t>:</w:t>
       </w:r>
       <w:r>
-        <w:t xml:space="preserve"> campo que marca el tipo de proceso por medio de un </w:t>
-      </w:r>
-      <w:proofErr w:type="spellStart"/>
-      <w:r>
-        <w:t>Selection</w:t>
-      </w:r>
-      <w:proofErr w:type="spellEnd"/>
-      <w:r>
-        <w:t xml:space="preserve"> </w:t>
+        <w:t xml:space="preserve"> campo que marca el tipo de proceso por medio de un Selection </w:t>
       </w:r>
       <w:r>
         <w:t>y puede ser mixto, manual o maquinaria</w:t>
@@ -2410,15 +2217,7 @@
         <w:t xml:space="preserve"> tiempo que tarda el proceso en hacerse</w:t>
       </w:r>
       <w:r>
-        <w:t xml:space="preserve">, de tipo </w:t>
-      </w:r>
-      <w:proofErr w:type="spellStart"/>
-      <w:r>
-        <w:t>Integer</w:t>
-      </w:r>
-      <w:proofErr w:type="spellEnd"/>
-      <w:r>
-        <w:t xml:space="preserve"> con un tamaño de 6 dígitos con 2 decimales</w:t>
+        <w:t>, de tipo Integer con un tamaño de 6 dígitos con 2 decimales</w:t>
       </w:r>
     </w:p>
     <w:p>
@@ -2429,7 +2228,6 @@
           <w:numId w:val="12"/>
         </w:numPr>
       </w:pPr>
-      <w:proofErr w:type="spellStart"/>
       <w:r>
         <w:rPr>
           <w:b/>
@@ -2437,7 +2235,6 @@
         </w:rPr>
         <w:t>id_productos</w:t>
       </w:r>
-      <w:proofErr w:type="spellEnd"/>
       <w:r>
         <w:t>:</w:t>
       </w:r>
@@ -2453,7 +2250,6 @@
           <w:numId w:val="12"/>
         </w:numPr>
       </w:pPr>
-      <w:proofErr w:type="spellStart"/>
       <w:r>
         <w:rPr>
           <w:b/>
@@ -2461,7 +2257,6 @@
         </w:rPr>
         <w:t>id_maquinaria</w:t>
       </w:r>
-      <w:proofErr w:type="spellEnd"/>
       <w:r>
         <w:t>: maquinaria que elabora el proceso, de tipo Many2one vinculado al modelo de maquinaria</w:t>
       </w:r>
@@ -2487,13 +2282,7 @@
         <w:pStyle w:val="Sinespaciado"/>
       </w:pPr>
       <w:r>
-        <w:t>Es el modelo que almacena l</w:t>
-      </w:r>
-      <w:r>
-        <w:t>as maquinarias disponibles en la empresa y los procesos que elaboran</w:t>
-      </w:r>
-      <w:r>
-        <w:t>.</w:t>
+        <w:t>Es el modelo que almacena las maquinarias disponibles en la empresa y los procesos que elaboran.</w:t>
       </w:r>
     </w:p>
     <w:p>
@@ -2520,21 +2309,12 @@
           <w:numId w:val="13"/>
         </w:numPr>
       </w:pPr>
-      <w:proofErr w:type="spellStart"/>
       <w:r>
         <w:rPr>
           <w:b/>
           <w:bCs/>
         </w:rPr>
-        <w:t>name</w:t>
-      </w:r>
-      <w:proofErr w:type="spellEnd"/>
-      <w:r>
-        <w:rPr>
-          <w:b/>
-          <w:bCs/>
-        </w:rPr>
-        <w:t>:</w:t>
+        <w:t>name:</w:t>
       </w:r>
       <w:r>
         <w:t xml:space="preserve"> campo identificatorio de</w:t>
@@ -2647,38 +2427,22 @@
           <w:ilvl w:val="0"/>
           <w:numId w:val="13"/>
         </w:numPr>
-        <w:rPr/>
-      </w:pPr>
-      <w:proofErr w:type="spellStart"/>
-      <w:r>
-        <w:rPr>
-          <w:b w:val="1"/>
-          <w:bCs w:val="1"/>
+      </w:pPr>
+      <w:r>
+        <w:rPr>
+          <w:b/>
+          <w:bCs/>
         </w:rPr>
         <w:t>id_procesos</w:t>
       </w:r>
-      <w:proofErr w:type="spellEnd"/>
-      <w:r>
-        <w:rPr/>
+      <w:r>
         <w:t>:</w:t>
       </w:r>
       <w:r>
-        <w:rPr/>
         <w:t xml:space="preserve"> código de los procesos que puede elaborar la máquina</w:t>
       </w:r>
       <w:r>
-        <w:rPr/>
-        <w:t xml:space="preserve">, de tipo One2many vinculado al campo </w:t>
-      </w:r>
-      <w:proofErr w:type="spellStart"/>
-      <w:r>
-        <w:rPr/>
-        <w:t>id_maquinaria</w:t>
-      </w:r>
-      <w:proofErr w:type="spellEnd"/>
-      <w:r>
-        <w:rPr/>
-        <w:t xml:space="preserve"> del modelo maquinaria</w:t>
+        <w:t>, de tipo One2many vinculado al campo id_maquinaria del modelo maquinaria</w:t>
       </w:r>
     </w:p>
     <w:p>
@@ -2691,39 +2455,38 @@
         <w:pStyle w:val="Ttulo1"/>
       </w:pPr>
       <w:r>
-        <w:rPr/>
+        <w:lastRenderedPageBreak/>
         <w:t>B. Codificación de los modelos</w:t>
       </w:r>
     </w:p>
     <w:p>
-      <w:pPr>
-        <w:pStyle w:val="Normal"/>
-      </w:pPr>
-      <w:r>
-        <w:rPr/>
+      <w:r>
         <w:t>Todos los modelos</w:t>
       </w:r>
       <w:r>
+        <w:rPr>
+          <w:noProof/>
+        </w:rPr>
         <w:drawing>
-          <wp:inline wp14:editId="32A19A49" wp14:anchorId="0679831D">
+          <wp:inline distT="0" distB="0" distL="0" distR="0" wp14:anchorId="0679831D" wp14:editId="06B0C01C">
             <wp:extent cx="5724524" cy="1943100"/>
             <wp:effectExtent l="0" t="0" r="0" b="0"/>
-            <wp:docPr id="2063775968" name="" title=""/>
+            <wp:docPr id="2063775968" name="Imagen 2063775968"/>
             <wp:cNvGraphicFramePr>
-              <a:graphicFrameLocks noChangeAspect="1"/>
+              <a:graphicFrameLocks xmlns:a="http://schemas.openxmlformats.org/drawingml/2006/main" noChangeAspect="1"/>
             </wp:cNvGraphicFramePr>
-            <a:graphic>
+            <a:graphic xmlns:a="http://schemas.openxmlformats.org/drawingml/2006/main">
               <a:graphicData uri="http://schemas.openxmlformats.org/drawingml/2006/picture">
-                <pic:pic>
+                <pic:pic xmlns:pic="http://schemas.openxmlformats.org/drawingml/2006/picture">
                   <pic:nvPicPr>
                     <pic:cNvPr id="0" name=""/>
                     <pic:cNvPicPr/>
                   </pic:nvPicPr>
                   <pic:blipFill>
-                    <a:blip r:embed="R8c5ca14dad854d1d">
+                    <a:blip r:embed="rId7" cstate="print">
                       <a:extLst>
-                        <a:ext xmlns:a="http://schemas.openxmlformats.org/drawingml/2006/main" uri="{28A0092B-C50C-407E-A947-70E740481C1C}">
-                          <a14:useLocalDpi val="0"/>
+                        <a:ext uri="{28A0092B-C50C-407E-A947-70E740481C1C}">
+                          <a14:useLocalDpi xmlns:a14="http://schemas.microsoft.com/office/drawing/2010/main" val="0"/>
                         </a:ext>
                       </a:extLst>
                     </a:blip>
@@ -2747,35 +2510,37 @@
         </w:drawing>
       </w:r>
       <w:r>
-        <w:rPr/>
-        <w:t>modelo Productos</w:t>
-      </w:r>
-    </w:p>
-    <w:p>
-      <w:pPr>
-        <w:pStyle w:val="Normal"/>
-      </w:pPr>
-      <w:r>
+        <w:t>M</w:t>
+      </w:r>
+      <w:r>
+        <w:t>odelo Productos</w:t>
+      </w:r>
+    </w:p>
+    <w:p>
+      <w:r>
+        <w:rPr>
+          <w:noProof/>
+        </w:rPr>
         <w:drawing>
-          <wp:inline wp14:editId="65F6B720" wp14:anchorId="507F0BE1">
+          <wp:inline distT="0" distB="0" distL="0" distR="0" wp14:anchorId="507F0BE1" wp14:editId="6A7ADE58">
             <wp:extent cx="5724524" cy="2571750"/>
             <wp:effectExtent l="0" t="0" r="0" b="0"/>
-            <wp:docPr id="683779368" name="" title=""/>
+            <wp:docPr id="683779368" name="Imagen 683779368"/>
             <wp:cNvGraphicFramePr>
-              <a:graphicFrameLocks noChangeAspect="1"/>
+              <a:graphicFrameLocks xmlns:a="http://schemas.openxmlformats.org/drawingml/2006/main" noChangeAspect="1"/>
             </wp:cNvGraphicFramePr>
-            <a:graphic>
+            <a:graphic xmlns:a="http://schemas.openxmlformats.org/drawingml/2006/main">
               <a:graphicData uri="http://schemas.openxmlformats.org/drawingml/2006/picture">
-                <pic:pic>
+                <pic:pic xmlns:pic="http://schemas.openxmlformats.org/drawingml/2006/picture">
                   <pic:nvPicPr>
                     <pic:cNvPr id="0" name=""/>
                     <pic:cNvPicPr/>
                   </pic:nvPicPr>
                   <pic:blipFill>
-                    <a:blip r:embed="R7aa6f9216fe34507">
+                    <a:blip r:embed="rId8" cstate="print">
                       <a:extLst>
-                        <a:ext xmlns:a="http://schemas.openxmlformats.org/drawingml/2006/main" uri="{28A0092B-C50C-407E-A947-70E740481C1C}">
-                          <a14:useLocalDpi val="0"/>
+                        <a:ext uri="{28A0092B-C50C-407E-A947-70E740481C1C}">
+                          <a14:useLocalDpi xmlns:a14="http://schemas.microsoft.com/office/drawing/2010/main" val="0"/>
                         </a:ext>
                       </a:extLst>
                     </a:blip>
@@ -2799,35 +2564,34 @@
         </w:drawing>
       </w:r>
       <w:r>
-        <w:rPr/>
         <w:t>Modelo pedido</w:t>
       </w:r>
     </w:p>
     <w:p>
-      <w:pPr>
-        <w:pStyle w:val="Normal"/>
-      </w:pPr>
-      <w:r>
+      <w:r>
+        <w:rPr>
+          <w:noProof/>
+        </w:rPr>
         <w:drawing>
-          <wp:inline wp14:editId="67D7235D" wp14:anchorId="2A815CD8">
+          <wp:inline distT="0" distB="0" distL="0" distR="0" wp14:anchorId="2A815CD8" wp14:editId="09E67DF5">
             <wp:extent cx="5724524" cy="2600325"/>
             <wp:effectExtent l="0" t="0" r="0" b="0"/>
-            <wp:docPr id="2050831524" name="" title=""/>
+            <wp:docPr id="2050831524" name="Imagen 2050831524"/>
             <wp:cNvGraphicFramePr>
-              <a:graphicFrameLocks noChangeAspect="1"/>
+              <a:graphicFrameLocks xmlns:a="http://schemas.openxmlformats.org/drawingml/2006/main" noChangeAspect="1"/>
             </wp:cNvGraphicFramePr>
-            <a:graphic>
+            <a:graphic xmlns:a="http://schemas.openxmlformats.org/drawingml/2006/main">
               <a:graphicData uri="http://schemas.openxmlformats.org/drawingml/2006/picture">
-                <pic:pic>
+                <pic:pic xmlns:pic="http://schemas.openxmlformats.org/drawingml/2006/picture">
                   <pic:nvPicPr>
                     <pic:cNvPr id="0" name=""/>
                     <pic:cNvPicPr/>
                   </pic:nvPicPr>
                   <pic:blipFill>
-                    <a:blip r:embed="Rb72d4549832b4287">
+                    <a:blip r:embed="rId9" cstate="print">
                       <a:extLst>
-                        <a:ext xmlns:a="http://schemas.openxmlformats.org/drawingml/2006/main" uri="{28A0092B-C50C-407E-A947-70E740481C1C}">
-                          <a14:useLocalDpi val="0"/>
+                        <a:ext uri="{28A0092B-C50C-407E-A947-70E740481C1C}">
+                          <a14:useLocalDpi xmlns:a14="http://schemas.microsoft.com/office/drawing/2010/main" val="0"/>
                         </a:ext>
                       </a:extLst>
                     </a:blip>
@@ -2851,48 +2615,43 @@
         </w:drawing>
       </w:r>
     </w:p>
-    <w:p>
-      <w:pPr>
-        <w:pStyle w:val="Normal"/>
-      </w:pPr>
-    </w:p>
+    <w:p/>
     <w:p>
       <w:pPr>
         <w:pStyle w:val="Ttulo1"/>
       </w:pPr>
       <w:r>
-        <w:rPr/>
+        <w:lastRenderedPageBreak/>
         <w:t>C. Elementos de menú, vistas y acciones</w:t>
       </w:r>
     </w:p>
     <w:p>
-      <w:pPr>
-        <w:pStyle w:val="Normal"/>
-      </w:pPr>
-      <w:r>
-        <w:rPr/>
+      <w:r>
         <w:t>Vista principal</w:t>
       </w:r>
       <w:r>
+        <w:rPr>
+          <w:noProof/>
+        </w:rPr>
         <w:drawing>
-          <wp:inline wp14:editId="5C704DCC" wp14:anchorId="6B5580D0">
+          <wp:inline distT="0" distB="0" distL="0" distR="0" wp14:anchorId="6B5580D0" wp14:editId="011125DF">
             <wp:extent cx="5724524" cy="933450"/>
             <wp:effectExtent l="0" t="0" r="0" b="0"/>
-            <wp:docPr id="737310482" name="" title=""/>
+            <wp:docPr id="737310482" name="Imagen 737310482"/>
             <wp:cNvGraphicFramePr>
-              <a:graphicFrameLocks noChangeAspect="1"/>
+              <a:graphicFrameLocks xmlns:a="http://schemas.openxmlformats.org/drawingml/2006/main" noChangeAspect="1"/>
             </wp:cNvGraphicFramePr>
-            <a:graphic>
+            <a:graphic xmlns:a="http://schemas.openxmlformats.org/drawingml/2006/main">
               <a:graphicData uri="http://schemas.openxmlformats.org/drawingml/2006/picture">
-                <pic:pic>
+                <pic:pic xmlns:pic="http://schemas.openxmlformats.org/drawingml/2006/picture">
                   <pic:nvPicPr>
                     <pic:cNvPr id="0" name=""/>
                     <pic:cNvPicPr/>
                   </pic:nvPicPr>
                   <pic:blipFill>
-                    <a:blip r:embed="R19da2900bdf94e46">
-                      <a:extLst xmlns:a="http://schemas.openxmlformats.org/drawingml/2006/main">
-                        <a:ext xmlns:a="http://schemas.openxmlformats.org/drawingml/2006/main" uri="{28A0092B-C50C-407E-A947-70E740481C1C}">
+                    <a:blip r:embed="rId10" cstate="print">
+                      <a:extLst>
+                        <a:ext uri="{28A0092B-C50C-407E-A947-70E740481C1C}">
                           <a14:useLocalDpi xmlns:a14="http://schemas.microsoft.com/office/drawing/2010/main" val="0"/>
                         </a:ext>
                       </a:extLst>
@@ -2902,7 +2661,7 @@
                     </a:stretch>
                   </pic:blipFill>
                   <pic:spPr>
-                    <a:xfrm rot="0" flipH="0" flipV="0">
+                    <a:xfrm>
                       <a:off x="0" y="0"/>
                       <a:ext cx="5724524" cy="933450"/>
                     </a:xfrm>
@@ -2917,41 +2676,34 @@
         </w:drawing>
       </w:r>
       <w:r>
-        <w:rPr/>
-        <w:t xml:space="preserve">Vista Productos </w:t>
-      </w:r>
-      <w:r>
-        <w:rPr/>
-        <w:t>Kanban</w:t>
-      </w:r>
-      <w:r>
-        <w:rPr/>
-        <w:t>(</w:t>
-      </w:r>
-      <w:r>
-        <w:rPr/>
-        <w:t>Opcional)</w:t>
-      </w:r>
-      <w:r>
+        <w:t>Vista Productos Kanban</w:t>
+      </w:r>
+      <w:r>
+        <w:t>(Opcional)</w:t>
+      </w:r>
+      <w:r>
+        <w:rPr>
+          <w:noProof/>
+        </w:rPr>
         <w:drawing>
-          <wp:inline wp14:editId="4477DD89" wp14:anchorId="6B624696">
+          <wp:inline distT="0" distB="0" distL="0" distR="0" wp14:anchorId="6B624696" wp14:editId="436B2903">
             <wp:extent cx="5724524" cy="1952625"/>
             <wp:effectExtent l="0" t="0" r="0" b="0"/>
-            <wp:docPr id="639954024" name="" title=""/>
+            <wp:docPr id="639954024" name="Imagen 639954024"/>
             <wp:cNvGraphicFramePr>
-              <a:graphicFrameLocks noChangeAspect="1"/>
+              <a:graphicFrameLocks xmlns:a="http://schemas.openxmlformats.org/drawingml/2006/main" noChangeAspect="1"/>
             </wp:cNvGraphicFramePr>
-            <a:graphic>
+            <a:graphic xmlns:a="http://schemas.openxmlformats.org/drawingml/2006/main">
               <a:graphicData uri="http://schemas.openxmlformats.org/drawingml/2006/picture">
-                <pic:pic>
+                <pic:pic xmlns:pic="http://schemas.openxmlformats.org/drawingml/2006/picture">
                   <pic:nvPicPr>
                     <pic:cNvPr id="0" name=""/>
                     <pic:cNvPicPr/>
                   </pic:nvPicPr>
                   <pic:blipFill>
-                    <a:blip r:embed="Re8d6a3dca3164677">
-                      <a:extLst xmlns:a="http://schemas.openxmlformats.org/drawingml/2006/main">
-                        <a:ext xmlns:a="http://schemas.openxmlformats.org/drawingml/2006/main" uri="{28A0092B-C50C-407E-A947-70E740481C1C}">
+                    <a:blip r:embed="rId11" cstate="print">
+                      <a:extLst>
+                        <a:ext uri="{28A0092B-C50C-407E-A947-70E740481C1C}">
                           <a14:useLocalDpi xmlns:a14="http://schemas.microsoft.com/office/drawing/2010/main" val="0"/>
                         </a:ext>
                       </a:extLst>
@@ -2961,7 +2713,7 @@
                     </a:stretch>
                   </pic:blipFill>
                   <pic:spPr>
-                    <a:xfrm rot="0" flipH="0" flipV="0">
+                    <a:xfrm>
                       <a:off x="0" y="0"/>
                       <a:ext cx="5724524" cy="1952625"/>
                     </a:xfrm>
@@ -2976,38 +2728,38 @@
         </w:drawing>
       </w:r>
       <w:r>
-        <w:rPr/>
         <w:t>Vista P</w:t>
       </w:r>
       <w:r>
-        <w:rPr/>
         <w:t xml:space="preserve">rocesos </w:t>
       </w:r>
       <w:r>
-        <w:rPr/>
         <w:t>form</w:t>
       </w:r>
       <w:r>
+        <w:rPr>
+          <w:noProof/>
+        </w:rPr>
         <w:drawing>
-          <wp:inline wp14:editId="3563E152" wp14:anchorId="3E978403">
+          <wp:inline distT="0" distB="0" distL="0" distR="0" wp14:anchorId="3E978403" wp14:editId="41C1D091">
             <wp:extent cx="5724524" cy="2400300"/>
             <wp:effectExtent l="0" t="0" r="0" b="0"/>
-            <wp:docPr id="993758183" name="" title=""/>
+            <wp:docPr id="993758183" name="Imagen 993758183"/>
             <wp:cNvGraphicFramePr>
-              <a:graphicFrameLocks noChangeAspect="1"/>
+              <a:graphicFrameLocks xmlns:a="http://schemas.openxmlformats.org/drawingml/2006/main" noChangeAspect="1"/>
             </wp:cNvGraphicFramePr>
-            <a:graphic>
+            <a:graphic xmlns:a="http://schemas.openxmlformats.org/drawingml/2006/main">
               <a:graphicData uri="http://schemas.openxmlformats.org/drawingml/2006/picture">
-                <pic:pic>
+                <pic:pic xmlns:pic="http://schemas.openxmlformats.org/drawingml/2006/picture">
                   <pic:nvPicPr>
                     <pic:cNvPr id="0" name=""/>
                     <pic:cNvPicPr/>
                   </pic:nvPicPr>
                   <pic:blipFill>
-                    <a:blip r:embed="R58050d1e0c554abd">
+                    <a:blip r:embed="rId12" cstate="print">
                       <a:extLst>
-                        <a:ext xmlns:a="http://schemas.openxmlformats.org/drawingml/2006/main" uri="{28A0092B-C50C-407E-A947-70E740481C1C}">
-                          <a14:useLocalDpi val="0"/>
+                        <a:ext uri="{28A0092B-C50C-407E-A947-70E740481C1C}">
+                          <a14:useLocalDpi xmlns:a14="http://schemas.microsoft.com/office/drawing/2010/main" val="0"/>
                         </a:ext>
                       </a:extLst>
                     </a:blip>
@@ -3033,38 +2785,33 @@
     </w:p>
     <w:p>
       <w:r>
-        <w:br w:type="page"/>
-      </w:r>
-    </w:p>
-    <w:p>
-      <w:pPr>
-        <w:pStyle w:val="Normal"/>
-      </w:pPr>
-      <w:r>
-        <w:rPr/>
+        <w:lastRenderedPageBreak/>
         <w:t>Vista proveedores form</w:t>
       </w:r>
       <w:r>
+        <w:rPr>
+          <w:noProof/>
+        </w:rPr>
         <w:drawing>
-          <wp:inline wp14:editId="0409B2E7" wp14:anchorId="78E6D20D">
+          <wp:inline distT="0" distB="0" distL="0" distR="0" wp14:anchorId="78E6D20D" wp14:editId="7F2ECED5">
             <wp:extent cx="5724524" cy="2667000"/>
             <wp:effectExtent l="0" t="0" r="0" b="0"/>
-            <wp:docPr id="736953046" name="" title=""/>
+            <wp:docPr id="736953046" name="Imagen 736953046"/>
             <wp:cNvGraphicFramePr>
-              <a:graphicFrameLocks noChangeAspect="1"/>
+              <a:graphicFrameLocks xmlns:a="http://schemas.openxmlformats.org/drawingml/2006/main" noChangeAspect="1"/>
             </wp:cNvGraphicFramePr>
-            <a:graphic>
+            <a:graphic xmlns:a="http://schemas.openxmlformats.org/drawingml/2006/main">
               <a:graphicData uri="http://schemas.openxmlformats.org/drawingml/2006/picture">
-                <pic:pic>
+                <pic:pic xmlns:pic="http://schemas.openxmlformats.org/drawingml/2006/picture">
                   <pic:nvPicPr>
                     <pic:cNvPr id="0" name=""/>
                     <pic:cNvPicPr/>
                   </pic:nvPicPr>
                   <pic:blipFill>
-                    <a:blip r:embed="Rf8ca837c31444010">
+                    <a:blip r:embed="rId13" cstate="print">
                       <a:extLst>
-                        <a:ext xmlns:a="http://schemas.openxmlformats.org/drawingml/2006/main" uri="{28A0092B-C50C-407E-A947-70E740481C1C}">
-                          <a14:useLocalDpi val="0"/>
+                        <a:ext uri="{28A0092B-C50C-407E-A947-70E740481C1C}">
+                          <a14:useLocalDpi xmlns:a14="http://schemas.microsoft.com/office/drawing/2010/main" val="0"/>
                         </a:ext>
                       </a:extLst>
                     </a:blip>
@@ -3088,34 +2835,35 @@
         </w:drawing>
       </w:r>
       <w:r>
-        <w:rPr/>
         <w:t>Vista pedido</w:t>
       </w:r>
       <w:r>
-        <w:rPr/>
         <w:t>-materiaprima form</w:t>
       </w:r>
       <w:r>
+        <w:rPr>
+          <w:noProof/>
+        </w:rPr>
         <w:drawing>
-          <wp:inline wp14:editId="4284009A" wp14:anchorId="0E07CA39">
+          <wp:inline distT="0" distB="0" distL="0" distR="0" wp14:anchorId="0E07CA39" wp14:editId="74947A90">
             <wp:extent cx="5724524" cy="1914525"/>
             <wp:effectExtent l="0" t="0" r="0" b="0"/>
-            <wp:docPr id="2066882225" name="" title=""/>
+            <wp:docPr id="2066882225" name="Imagen 2066882225"/>
             <wp:cNvGraphicFramePr>
-              <a:graphicFrameLocks noChangeAspect="1"/>
+              <a:graphicFrameLocks xmlns:a="http://schemas.openxmlformats.org/drawingml/2006/main" noChangeAspect="1"/>
             </wp:cNvGraphicFramePr>
-            <a:graphic>
+            <a:graphic xmlns:a="http://schemas.openxmlformats.org/drawingml/2006/main">
               <a:graphicData uri="http://schemas.openxmlformats.org/drawingml/2006/picture">
-                <pic:pic>
+                <pic:pic xmlns:pic="http://schemas.openxmlformats.org/drawingml/2006/picture">
                   <pic:nvPicPr>
                     <pic:cNvPr id="0" name=""/>
                     <pic:cNvPicPr/>
                   </pic:nvPicPr>
                   <pic:blipFill>
-                    <a:blip r:embed="R6ecf6e68e8c04a5b">
+                    <a:blip r:embed="rId14" cstate="print">
                       <a:extLst>
-                        <a:ext xmlns:a="http://schemas.openxmlformats.org/drawingml/2006/main" uri="{28A0092B-C50C-407E-A947-70E740481C1C}">
-                          <a14:useLocalDpi val="0"/>
+                        <a:ext uri="{28A0092B-C50C-407E-A947-70E740481C1C}">
+                          <a14:useLocalDpi xmlns:a14="http://schemas.microsoft.com/office/drawing/2010/main" val="0"/>
                         </a:ext>
                       </a:extLst>
                     </a:blip>
@@ -3144,43 +2892,42 @@
         <w:pStyle w:val="Ttulo1"/>
       </w:pPr>
       <w:r>
-        <w:rPr/>
-        <w:t xml:space="preserve">D. </w:t>
-      </w:r>
-      <w:r>
-        <w:rPr/>
-        <w:t>Seguridad. Usuarios y grupos. Permisos de grupos y usuarios.</w:t>
-      </w:r>
-    </w:p>
-    <w:p>
-      <w:pPr>
-        <w:pStyle w:val="Normal"/>
-      </w:pPr>
-      <w:r>
-        <w:rPr/>
+        <w:t>D. Seguridad. Usuarios y grupos. Permisos de grupos y usuarios.</w:t>
+      </w:r>
+    </w:p>
+    <w:p>
+      <w:r>
         <w:t>Permisos administradores</w:t>
       </w:r>
-      <w:r>
+    </w:p>
+    <w:p>
+      <w:r>
+        <w:t>Permisos de escritura, lectura, edición y borrado de todos los modelos</w:t>
+      </w:r>
+      <w:r>
+        <w:rPr>
+          <w:noProof/>
+        </w:rPr>
         <w:drawing>
-          <wp:inline wp14:editId="07D0479C" wp14:anchorId="5D027B90">
+          <wp:inline distT="0" distB="0" distL="0" distR="0" wp14:anchorId="5D027B90" wp14:editId="671D92C5">
             <wp:extent cx="5724524" cy="2362200"/>
             <wp:effectExtent l="0" t="0" r="0" b="0"/>
-            <wp:docPr id="1847369106" name="" title=""/>
+            <wp:docPr id="1847369106" name="Imagen 1847369106"/>
             <wp:cNvGraphicFramePr>
-              <a:graphicFrameLocks noChangeAspect="1"/>
+              <a:graphicFrameLocks xmlns:a="http://schemas.openxmlformats.org/drawingml/2006/main" noChangeAspect="1"/>
             </wp:cNvGraphicFramePr>
-            <a:graphic>
+            <a:graphic xmlns:a="http://schemas.openxmlformats.org/drawingml/2006/main">
               <a:graphicData uri="http://schemas.openxmlformats.org/drawingml/2006/picture">
-                <pic:pic>
+                <pic:pic xmlns:pic="http://schemas.openxmlformats.org/drawingml/2006/picture">
                   <pic:nvPicPr>
                     <pic:cNvPr id="0" name=""/>
                     <pic:cNvPicPr/>
                   </pic:nvPicPr>
                   <pic:blipFill>
-                    <a:blip r:embed="R07db01c62a354d1f">
+                    <a:blip r:embed="rId15" cstate="print">
                       <a:extLst>
-                        <a:ext xmlns:a="http://schemas.openxmlformats.org/drawingml/2006/main" uri="{28A0092B-C50C-407E-A947-70E740481C1C}">
-                          <a14:useLocalDpi val="0"/>
+                        <a:ext uri="{28A0092B-C50C-407E-A947-70E740481C1C}">
+                          <a14:useLocalDpi xmlns:a14="http://schemas.microsoft.com/office/drawing/2010/main" val="0"/>
                         </a:ext>
                       </a:extLst>
                     </a:blip>
@@ -3203,31 +2950,46 @@
           </wp:inline>
         </w:drawing>
       </w:r>
-      <w:r>
-        <w:rPr/>
+    </w:p>
+    <w:p>
+      <w:r>
+        <w:br w:type="page"/>
+      </w:r>
+    </w:p>
+    <w:p>
+      <w:r>
+        <w:lastRenderedPageBreak/>
         <w:t>Permisos Fabricantes</w:t>
       </w:r>
-      <w:r>
+    </w:p>
+    <w:p>
+      <w:r>
+        <w:t>Solo tienen permisos de lectura de todos los modelos y tienen permisos para exclusivamente crear Hornadas, productos y procesos</w:t>
+      </w:r>
+      <w:r>
+        <w:rPr>
+          <w:noProof/>
+        </w:rPr>
         <w:drawing>
-          <wp:inline wp14:editId="0DF7F35F" wp14:anchorId="0FAF665D">
+          <wp:inline distT="0" distB="0" distL="0" distR="0" wp14:anchorId="0FAF665D" wp14:editId="5C348D4C">
             <wp:extent cx="5724524" cy="2286000"/>
             <wp:effectExtent l="0" t="0" r="0" b="0"/>
-            <wp:docPr id="1386624162" name="" title=""/>
+            <wp:docPr id="1386624162" name="Imagen 1386624162"/>
             <wp:cNvGraphicFramePr>
-              <a:graphicFrameLocks noChangeAspect="1"/>
+              <a:graphicFrameLocks xmlns:a="http://schemas.openxmlformats.org/drawingml/2006/main" noChangeAspect="1"/>
             </wp:cNvGraphicFramePr>
-            <a:graphic>
+            <a:graphic xmlns:a="http://schemas.openxmlformats.org/drawingml/2006/main">
               <a:graphicData uri="http://schemas.openxmlformats.org/drawingml/2006/picture">
-                <pic:pic>
+                <pic:pic xmlns:pic="http://schemas.openxmlformats.org/drawingml/2006/picture">
                   <pic:nvPicPr>
                     <pic:cNvPr id="0" name=""/>
                     <pic:cNvPicPr/>
                   </pic:nvPicPr>
                   <pic:blipFill>
-                    <a:blip r:embed="Rd44434559a074223">
+                    <a:blip r:embed="rId16" cstate="print">
                       <a:extLst>
-                        <a:ext xmlns:a="http://schemas.openxmlformats.org/drawingml/2006/main" uri="{28A0092B-C50C-407E-A947-70E740481C1C}">
-                          <a14:useLocalDpi val="0"/>
+                        <a:ext uri="{28A0092B-C50C-407E-A947-70E740481C1C}">
+                          <a14:useLocalDpi xmlns:a14="http://schemas.microsoft.com/office/drawing/2010/main" val="0"/>
                         </a:ext>
                       </a:extLst>
                     </a:blip>
@@ -3251,30 +3013,55 @@
         </w:drawing>
       </w:r>
       <w:r>
-        <w:rPr/>
         <w:t>Permisos Logistica</w:t>
       </w:r>
-      <w:r>
+    </w:p>
+    <w:p>
+      <w:r>
+        <w:t>Tienen</w:t>
+      </w:r>
+      <w:r>
+        <w:t xml:space="preserve"> permisos de lectura de todos los modelos y tienen permisos para crear </w:t>
+      </w:r>
+      <w:r>
+        <w:t xml:space="preserve">Materias primas, Pedidos y proveedores </w:t>
+      </w:r>
+      <w:r>
+        <w:t xml:space="preserve">y </w:t>
+      </w:r>
+      <w:r>
+        <w:t>además pueden editar Pedidos</w:t>
+      </w:r>
+      <w:r>
+        <w:rPr>
+          <w:noProof/>
+        </w:rPr>
+        <w:t xml:space="preserve"> </w:t>
+      </w:r>
+      <w:r>
+        <w:rPr>
+          <w:noProof/>
+        </w:rPr>
         <w:drawing>
-          <wp:inline wp14:editId="7EA87C66" wp14:anchorId="7BAD9245">
+          <wp:inline distT="0" distB="0" distL="0" distR="0" wp14:anchorId="7BAD9245" wp14:editId="2E891698">
             <wp:extent cx="5724524" cy="2162175"/>
             <wp:effectExtent l="0" t="0" r="0" b="0"/>
-            <wp:docPr id="1525436855" name="" title=""/>
+            <wp:docPr id="1525436855" name="Imagen 1525436855"/>
             <wp:cNvGraphicFramePr>
-              <a:graphicFrameLocks noChangeAspect="1"/>
+              <a:graphicFrameLocks xmlns:a="http://schemas.openxmlformats.org/drawingml/2006/main" noChangeAspect="1"/>
             </wp:cNvGraphicFramePr>
-            <a:graphic>
+            <a:graphic xmlns:a="http://schemas.openxmlformats.org/drawingml/2006/main">
               <a:graphicData uri="http://schemas.openxmlformats.org/drawingml/2006/picture">
-                <pic:pic>
+                <pic:pic xmlns:pic="http://schemas.openxmlformats.org/drawingml/2006/picture">
                   <pic:nvPicPr>
                     <pic:cNvPr id="0" name=""/>
                     <pic:cNvPicPr/>
                   </pic:nvPicPr>
                   <pic:blipFill>
-                    <a:blip r:embed="R0479a1384cd8426e">
+                    <a:blip r:embed="rId17" cstate="print">
                       <a:extLst>
-                        <a:ext xmlns:a="http://schemas.openxmlformats.org/drawingml/2006/main" uri="{28A0092B-C50C-407E-A947-70E740481C1C}">
-                          <a14:useLocalDpi val="0"/>
+                        <a:ext uri="{28A0092B-C50C-407E-A947-70E740481C1C}">
+                          <a14:useLocalDpi xmlns:a14="http://schemas.microsoft.com/office/drawing/2010/main" val="0"/>
                         </a:ext>
                       </a:extLst>
                     </a:blip>
@@ -3299,38 +3086,41 @@
       </w:r>
     </w:p>
     <w:p>
-      <w:pPr>
-        <w:pStyle w:val="Normal"/>
-      </w:pPr>
-      <w:r>
-        <w:rPr/>
+      <w:r>
         <w:t xml:space="preserve">Modelo visto desde usuario </w:t>
       </w:r>
       <w:r>
-        <w:rPr/>
         <w:t>Administrador</w:t>
       </w:r>
-      <w:r>
+    </w:p>
+    <w:p>
+      <w:r>
+        <w:t>Puede tanto modificar como crear cualquier registro de cualquier Modelo</w:t>
+      </w:r>
+      <w:r>
+        <w:rPr>
+          <w:noProof/>
+        </w:rPr>
         <w:drawing>
-          <wp:inline wp14:editId="24EE2BE3" wp14:anchorId="4443FD94">
+          <wp:inline distT="0" distB="0" distL="0" distR="0" wp14:anchorId="4443FD94" wp14:editId="4A014A38">
             <wp:extent cx="5724524" cy="1943100"/>
             <wp:effectExtent l="0" t="0" r="0" b="0"/>
-            <wp:docPr id="1222074454" name="" title=""/>
+            <wp:docPr id="1222074454" name="Imagen 1222074454"/>
             <wp:cNvGraphicFramePr>
-              <a:graphicFrameLocks noChangeAspect="1"/>
+              <a:graphicFrameLocks xmlns:a="http://schemas.openxmlformats.org/drawingml/2006/main" noChangeAspect="1"/>
             </wp:cNvGraphicFramePr>
-            <a:graphic>
+            <a:graphic xmlns:a="http://schemas.openxmlformats.org/drawingml/2006/main">
               <a:graphicData uri="http://schemas.openxmlformats.org/drawingml/2006/picture">
-                <pic:pic>
+                <pic:pic xmlns:pic="http://schemas.openxmlformats.org/drawingml/2006/picture">
                   <pic:nvPicPr>
                     <pic:cNvPr id="0" name=""/>
                     <pic:cNvPicPr/>
                   </pic:nvPicPr>
                   <pic:blipFill>
-                    <a:blip r:embed="R24a44d2d26c046e0">
+                    <a:blip r:embed="rId18" cstate="print">
                       <a:extLst>
-                        <a:ext xmlns:a="http://schemas.openxmlformats.org/drawingml/2006/main" uri="{28A0092B-C50C-407E-A947-70E740481C1C}">
-                          <a14:useLocalDpi val="0"/>
+                        <a:ext uri="{28A0092B-C50C-407E-A947-70E740481C1C}">
+                          <a14:useLocalDpi xmlns:a14="http://schemas.microsoft.com/office/drawing/2010/main" val="0"/>
                         </a:ext>
                       </a:extLst>
                     </a:blip>
@@ -3356,46 +3146,50 @@
     </w:p>
     <w:p>
       <w:r>
+        <w:lastRenderedPageBreak/>
         <w:br w:type="page"/>
       </w:r>
     </w:p>
     <w:p>
-      <w:pPr>
-        <w:pStyle w:val="Normal"/>
-      </w:pPr>
-      <w:r>
-        <w:rPr/>
+      <w:r>
+        <w:lastRenderedPageBreak/>
         <w:t>Modelo</w:t>
       </w:r>
       <w:r>
-        <w:rPr/>
         <w:t xml:space="preserve"> hornadas</w:t>
       </w:r>
       <w:r>
-        <w:rPr/>
         <w:t xml:space="preserve"> visto desde usuario Logistica</w:t>
       </w:r>
-      <w:r>
+    </w:p>
+    <w:p>
+      <w:r>
+        <w:t>Como podemos ver no tiene los permisos para crear nuevas hornadas</w:t>
+      </w:r>
+      <w:r>
+        <w:rPr>
+          <w:noProof/>
+        </w:rPr>
         <w:drawing>
-          <wp:inline wp14:editId="2BCD1FF3" wp14:anchorId="20304724">
+          <wp:inline distT="0" distB="0" distL="0" distR="0" wp14:anchorId="20304724" wp14:editId="11176819">
             <wp:extent cx="5724524" cy="1657350"/>
             <wp:effectExtent l="0" t="0" r="0" b="0"/>
-            <wp:docPr id="276912637" name="" title=""/>
+            <wp:docPr id="276912637" name="Imagen 276912637"/>
             <wp:cNvGraphicFramePr>
-              <a:graphicFrameLocks noChangeAspect="1"/>
+              <a:graphicFrameLocks xmlns:a="http://schemas.openxmlformats.org/drawingml/2006/main" noChangeAspect="1"/>
             </wp:cNvGraphicFramePr>
-            <a:graphic>
+            <a:graphic xmlns:a="http://schemas.openxmlformats.org/drawingml/2006/main">
               <a:graphicData uri="http://schemas.openxmlformats.org/drawingml/2006/picture">
-                <pic:pic>
+                <pic:pic xmlns:pic="http://schemas.openxmlformats.org/drawingml/2006/picture">
                   <pic:nvPicPr>
                     <pic:cNvPr id="0" name=""/>
                     <pic:cNvPicPr/>
                   </pic:nvPicPr>
                   <pic:blipFill>
-                    <a:blip r:embed="R2b373d8d114541f5">
+                    <a:blip r:embed="rId19" cstate="print">
                       <a:extLst>
-                        <a:ext xmlns:a="http://schemas.openxmlformats.org/drawingml/2006/main" uri="{28A0092B-C50C-407E-A947-70E740481C1C}">
-                          <a14:useLocalDpi val="0"/>
+                        <a:ext uri="{28A0092B-C50C-407E-A947-70E740481C1C}">
+                          <a14:useLocalDpi xmlns:a14="http://schemas.microsoft.com/office/drawing/2010/main" val="0"/>
                         </a:ext>
                       </a:extLst>
                     </a:blip>
@@ -3419,30 +3213,37 @@
         </w:drawing>
       </w:r>
       <w:r>
-        <w:rPr/>
         <w:t>Modelo proveedores visto desde fabricante</w:t>
       </w:r>
-      <w:r>
+    </w:p>
+    <w:p>
+      <w:r>
+        <w:t>Podemos ver que no tiene permisos para crear, ni modificar proveedores</w:t>
+      </w:r>
+      <w:r>
+        <w:rPr>
+          <w:noProof/>
+        </w:rPr>
         <w:drawing>
-          <wp:inline wp14:editId="06E96EAF" wp14:anchorId="166BFB2D">
+          <wp:inline distT="0" distB="0" distL="0" distR="0" wp14:anchorId="166BFB2D" wp14:editId="5D228A10">
             <wp:extent cx="5724524" cy="2695575"/>
             <wp:effectExtent l="0" t="0" r="0" b="0"/>
-            <wp:docPr id="1221237769" name="" title=""/>
+            <wp:docPr id="1221237769" name="Imagen 1221237769"/>
             <wp:cNvGraphicFramePr>
-              <a:graphicFrameLocks noChangeAspect="1"/>
+              <a:graphicFrameLocks xmlns:a="http://schemas.openxmlformats.org/drawingml/2006/main" noChangeAspect="1"/>
             </wp:cNvGraphicFramePr>
-            <a:graphic>
+            <a:graphic xmlns:a="http://schemas.openxmlformats.org/drawingml/2006/main">
               <a:graphicData uri="http://schemas.openxmlformats.org/drawingml/2006/picture">
-                <pic:pic>
+                <pic:pic xmlns:pic="http://schemas.openxmlformats.org/drawingml/2006/picture">
                   <pic:nvPicPr>
                     <pic:cNvPr id="0" name=""/>
                     <pic:cNvPicPr/>
                   </pic:nvPicPr>
                   <pic:blipFill>
-                    <a:blip r:embed="Rd032af34fd514610">
+                    <a:blip r:embed="rId20" cstate="print">
                       <a:extLst>
-                        <a:ext xmlns:a="http://schemas.openxmlformats.org/drawingml/2006/main" uri="{28A0092B-C50C-407E-A947-70E740481C1C}">
-                          <a14:useLocalDpi val="0"/>
+                        <a:ext uri="{28A0092B-C50C-407E-A947-70E740481C1C}">
+                          <a14:useLocalDpi xmlns:a14="http://schemas.microsoft.com/office/drawing/2010/main" val="0"/>
                         </a:ext>
                       </a:extLst>
                     </a:blip>
@@ -3467,7 +3268,7 @@
       </w:r>
     </w:p>
     <w:sectPr>
-      <w:pgSz w:w="11906" w:h="16838" w:orient="portrait"/>
+      <w:pgSz w:w="11906" w:h="16838"/>
       <w:pgMar w:top="1440" w:right="1440" w:bottom="1440" w:left="1440" w:header="720" w:footer="720" w:gutter="0"/>
       <w:pgNumType w:start="0"/>
       <w:cols w:space="720"/>
@@ -3511,7 +3312,7 @@
         <w:ind w:left="720" w:hanging="360"/>
       </w:pPr>
       <w:rPr>
-        <w:rFonts w:hint="default" w:ascii="Symbol" w:hAnsi="Symbol"/>
+        <w:rFonts w:ascii="Symbol" w:hAnsi="Symbol" w:hint="default"/>
       </w:rPr>
     </w:lvl>
     <w:lvl w:ilvl="1" w:tplc="0C0A0003" w:tentative="1">
@@ -3523,7 +3324,7 @@
         <w:ind w:left="1440" w:hanging="360"/>
       </w:pPr>
       <w:rPr>
-        <w:rFonts w:hint="default" w:ascii="Courier New" w:hAnsi="Courier New" w:cs="Courier New"/>
+        <w:rFonts w:ascii="Courier New" w:hAnsi="Courier New" w:cs="Courier New" w:hint="default"/>
       </w:rPr>
     </w:lvl>
     <w:lvl w:ilvl="2" w:tplc="0C0A0005" w:tentative="1">
@@ -3535,7 +3336,7 @@
         <w:ind w:left="2160" w:hanging="360"/>
       </w:pPr>
       <w:rPr>
-        <w:rFonts w:hint="default" w:ascii="Wingdings" w:hAnsi="Wingdings"/>
+        <w:rFonts w:ascii="Wingdings" w:hAnsi="Wingdings" w:hint="default"/>
       </w:rPr>
     </w:lvl>
     <w:lvl w:ilvl="3" w:tplc="0C0A0001" w:tentative="1">
@@ -3547,7 +3348,7 @@
         <w:ind w:left="2880" w:hanging="360"/>
       </w:pPr>
       <w:rPr>
-        <w:rFonts w:hint="default" w:ascii="Symbol" w:hAnsi="Symbol"/>
+        <w:rFonts w:ascii="Symbol" w:hAnsi="Symbol" w:hint="default"/>
       </w:rPr>
     </w:lvl>
     <w:lvl w:ilvl="4" w:tplc="0C0A0003" w:tentative="1">
@@ -3559,7 +3360,7 @@
         <w:ind w:left="3600" w:hanging="360"/>
       </w:pPr>
       <w:rPr>
-        <w:rFonts w:hint="default" w:ascii="Courier New" w:hAnsi="Courier New" w:cs="Courier New"/>
+        <w:rFonts w:ascii="Courier New" w:hAnsi="Courier New" w:cs="Courier New" w:hint="default"/>
       </w:rPr>
     </w:lvl>
     <w:lvl w:ilvl="5" w:tplc="0C0A0005" w:tentative="1">
@@ -3571,7 +3372,7 @@
         <w:ind w:left="4320" w:hanging="360"/>
       </w:pPr>
       <w:rPr>
-        <w:rFonts w:hint="default" w:ascii="Wingdings" w:hAnsi="Wingdings"/>
+        <w:rFonts w:ascii="Wingdings" w:hAnsi="Wingdings" w:hint="default"/>
       </w:rPr>
     </w:lvl>
     <w:lvl w:ilvl="6" w:tplc="0C0A0001" w:tentative="1">
@@ -3583,7 +3384,7 @@
         <w:ind w:left="5040" w:hanging="360"/>
       </w:pPr>
       <w:rPr>
-        <w:rFonts w:hint="default" w:ascii="Symbol" w:hAnsi="Symbol"/>
+        <w:rFonts w:ascii="Symbol" w:hAnsi="Symbol" w:hint="default"/>
       </w:rPr>
     </w:lvl>
     <w:lvl w:ilvl="7" w:tplc="0C0A0003" w:tentative="1">
@@ -3595,7 +3396,7 @@
         <w:ind w:left="5760" w:hanging="360"/>
       </w:pPr>
       <w:rPr>
-        <w:rFonts w:hint="default" w:ascii="Courier New" w:hAnsi="Courier New" w:cs="Courier New"/>
+        <w:rFonts w:ascii="Courier New" w:hAnsi="Courier New" w:cs="Courier New" w:hint="default"/>
       </w:rPr>
     </w:lvl>
     <w:lvl w:ilvl="8" w:tplc="0C0A0005" w:tentative="1">
@@ -3607,7 +3408,7 @@
         <w:ind w:left="6480" w:hanging="360"/>
       </w:pPr>
       <w:rPr>
-        <w:rFonts w:hint="default" w:ascii="Wingdings" w:hAnsi="Wingdings"/>
+        <w:rFonts w:ascii="Wingdings" w:hAnsi="Wingdings" w:hint="default"/>
       </w:rPr>
     </w:lvl>
   </w:abstractNum>
@@ -3624,7 +3425,7 @@
         <w:ind w:left="720" w:hanging="360"/>
       </w:pPr>
       <w:rPr>
-        <w:rFonts w:hint="default" w:ascii="Symbol" w:hAnsi="Symbol"/>
+        <w:rFonts w:ascii="Symbol" w:hAnsi="Symbol" w:hint="default"/>
       </w:rPr>
     </w:lvl>
     <w:lvl w:ilvl="1" w:tplc="0C0A0003" w:tentative="1">
@@ -3636,7 +3437,7 @@
         <w:ind w:left="1440" w:hanging="360"/>
       </w:pPr>
       <w:rPr>
-        <w:rFonts w:hint="default" w:ascii="Courier New" w:hAnsi="Courier New" w:cs="Courier New"/>
+        <w:rFonts w:ascii="Courier New" w:hAnsi="Courier New" w:cs="Courier New" w:hint="default"/>
       </w:rPr>
     </w:lvl>
     <w:lvl w:ilvl="2" w:tplc="0C0A0005" w:tentative="1">
@@ -3648,7 +3449,7 @@
         <w:ind w:left="2160" w:hanging="360"/>
       </w:pPr>
       <w:rPr>
-        <w:rFonts w:hint="default" w:ascii="Wingdings" w:hAnsi="Wingdings"/>
+        <w:rFonts w:ascii="Wingdings" w:hAnsi="Wingdings" w:hint="default"/>
       </w:rPr>
     </w:lvl>
     <w:lvl w:ilvl="3" w:tplc="0C0A0001" w:tentative="1">
@@ -3660,7 +3461,7 @@
         <w:ind w:left="2880" w:hanging="360"/>
       </w:pPr>
       <w:rPr>
-        <w:rFonts w:hint="default" w:ascii="Symbol" w:hAnsi="Symbol"/>
+        <w:rFonts w:ascii="Symbol" w:hAnsi="Symbol" w:hint="default"/>
       </w:rPr>
     </w:lvl>
     <w:lvl w:ilvl="4" w:tplc="0C0A0003" w:tentative="1">
@@ -3672,7 +3473,7 @@
         <w:ind w:left="3600" w:hanging="360"/>
       </w:pPr>
       <w:rPr>
-        <w:rFonts w:hint="default" w:ascii="Courier New" w:hAnsi="Courier New" w:cs="Courier New"/>
+        <w:rFonts w:ascii="Courier New" w:hAnsi="Courier New" w:cs="Courier New" w:hint="default"/>
       </w:rPr>
     </w:lvl>
     <w:lvl w:ilvl="5" w:tplc="0C0A0005" w:tentative="1">
@@ -3684,7 +3485,7 @@
         <w:ind w:left="4320" w:hanging="360"/>
       </w:pPr>
       <w:rPr>
-        <w:rFonts w:hint="default" w:ascii="Wingdings" w:hAnsi="Wingdings"/>
+        <w:rFonts w:ascii="Wingdings" w:hAnsi="Wingdings" w:hint="default"/>
       </w:rPr>
     </w:lvl>
     <w:lvl w:ilvl="6" w:tplc="0C0A0001" w:tentative="1">
@@ -3696,7 +3497,7 @@
         <w:ind w:left="5040" w:hanging="360"/>
       </w:pPr>
       <w:rPr>
-        <w:rFonts w:hint="default" w:ascii="Symbol" w:hAnsi="Symbol"/>
+        <w:rFonts w:ascii="Symbol" w:hAnsi="Symbol" w:hint="default"/>
       </w:rPr>
     </w:lvl>
     <w:lvl w:ilvl="7" w:tplc="0C0A0003" w:tentative="1">
@@ -3708,7 +3509,7 @@
         <w:ind w:left="5760" w:hanging="360"/>
       </w:pPr>
       <w:rPr>
-        <w:rFonts w:hint="default" w:ascii="Courier New" w:hAnsi="Courier New" w:cs="Courier New"/>
+        <w:rFonts w:ascii="Courier New" w:hAnsi="Courier New" w:cs="Courier New" w:hint="default"/>
       </w:rPr>
     </w:lvl>
     <w:lvl w:ilvl="8" w:tplc="0C0A0005" w:tentative="1">
@@ -3720,7 +3521,7 @@
         <w:ind w:left="6480" w:hanging="360"/>
       </w:pPr>
       <w:rPr>
-        <w:rFonts w:hint="default" w:ascii="Wingdings" w:hAnsi="Wingdings"/>
+        <w:rFonts w:ascii="Wingdings" w:hAnsi="Wingdings" w:hint="default"/>
       </w:rPr>
     </w:lvl>
   </w:abstractNum>
@@ -3737,7 +3538,7 @@
         <w:ind w:left="720" w:hanging="360"/>
       </w:pPr>
       <w:rPr>
-        <w:rFonts w:hint="default" w:ascii="Symbol" w:hAnsi="Symbol"/>
+        <w:rFonts w:ascii="Symbol" w:hAnsi="Symbol" w:hint="default"/>
       </w:rPr>
     </w:lvl>
     <w:lvl w:ilvl="1" w:tplc="0C0A0003" w:tentative="1">
@@ -3749,7 +3550,7 @@
         <w:ind w:left="1440" w:hanging="360"/>
       </w:pPr>
       <w:rPr>
-        <w:rFonts w:hint="default" w:ascii="Courier New" w:hAnsi="Courier New" w:cs="Courier New"/>
+        <w:rFonts w:ascii="Courier New" w:hAnsi="Courier New" w:cs="Courier New" w:hint="default"/>
       </w:rPr>
     </w:lvl>
     <w:lvl w:ilvl="2" w:tplc="0C0A0005" w:tentative="1">
@@ -3761,7 +3562,7 @@
         <w:ind w:left="2160" w:hanging="360"/>
       </w:pPr>
       <w:rPr>
-        <w:rFonts w:hint="default" w:ascii="Wingdings" w:hAnsi="Wingdings"/>
+        <w:rFonts w:ascii="Wingdings" w:hAnsi="Wingdings" w:hint="default"/>
       </w:rPr>
     </w:lvl>
     <w:lvl w:ilvl="3" w:tplc="0C0A0001" w:tentative="1">
@@ -3773,7 +3574,7 @@
         <w:ind w:left="2880" w:hanging="360"/>
       </w:pPr>
       <w:rPr>
-        <w:rFonts w:hint="default" w:ascii="Symbol" w:hAnsi="Symbol"/>
+        <w:rFonts w:ascii="Symbol" w:hAnsi="Symbol" w:hint="default"/>
       </w:rPr>
     </w:lvl>
     <w:lvl w:ilvl="4" w:tplc="0C0A0003" w:tentative="1">
@@ -3785,7 +3586,7 @@
         <w:ind w:left="3600" w:hanging="360"/>
       </w:pPr>
       <w:rPr>
-        <w:rFonts w:hint="default" w:ascii="Courier New" w:hAnsi="Courier New" w:cs="Courier New"/>
+        <w:rFonts w:ascii="Courier New" w:hAnsi="Courier New" w:cs="Courier New" w:hint="default"/>
       </w:rPr>
     </w:lvl>
     <w:lvl w:ilvl="5" w:tplc="0C0A0005" w:tentative="1">
@@ -3797,7 +3598,7 @@
         <w:ind w:left="4320" w:hanging="360"/>
       </w:pPr>
       <w:rPr>
-        <w:rFonts w:hint="default" w:ascii="Wingdings" w:hAnsi="Wingdings"/>
+        <w:rFonts w:ascii="Wingdings" w:hAnsi="Wingdings" w:hint="default"/>
       </w:rPr>
     </w:lvl>
     <w:lvl w:ilvl="6" w:tplc="0C0A0001" w:tentative="1">
@@ -3809,7 +3610,7 @@
         <w:ind w:left="5040" w:hanging="360"/>
       </w:pPr>
       <w:rPr>
-        <w:rFonts w:hint="default" w:ascii="Symbol" w:hAnsi="Symbol"/>
+        <w:rFonts w:ascii="Symbol" w:hAnsi="Symbol" w:hint="default"/>
       </w:rPr>
     </w:lvl>
     <w:lvl w:ilvl="7" w:tplc="0C0A0003" w:tentative="1">
@@ -3821,7 +3622,7 @@
         <w:ind w:left="5760" w:hanging="360"/>
       </w:pPr>
       <w:rPr>
-        <w:rFonts w:hint="default" w:ascii="Courier New" w:hAnsi="Courier New" w:cs="Courier New"/>
+        <w:rFonts w:ascii="Courier New" w:hAnsi="Courier New" w:cs="Courier New" w:hint="default"/>
       </w:rPr>
     </w:lvl>
     <w:lvl w:ilvl="8" w:tplc="0C0A0005" w:tentative="1">
@@ -3833,7 +3634,7 @@
         <w:ind w:left="6480" w:hanging="360"/>
       </w:pPr>
       <w:rPr>
-        <w:rFonts w:hint="default" w:ascii="Wingdings" w:hAnsi="Wingdings"/>
+        <w:rFonts w:ascii="Wingdings" w:hAnsi="Wingdings" w:hint="default"/>
       </w:rPr>
     </w:lvl>
   </w:abstractNum>
@@ -3850,7 +3651,7 @@
         <w:ind w:left="720" w:hanging="360"/>
       </w:pPr>
       <w:rPr>
-        <w:rFonts w:hint="default" w:ascii="Symbol" w:hAnsi="Symbol"/>
+        <w:rFonts w:ascii="Symbol" w:hAnsi="Symbol" w:hint="default"/>
       </w:rPr>
     </w:lvl>
     <w:lvl w:ilvl="1" w:tplc="0C0A0003" w:tentative="1">
@@ -3862,7 +3663,7 @@
         <w:ind w:left="1440" w:hanging="360"/>
       </w:pPr>
       <w:rPr>
-        <w:rFonts w:hint="default" w:ascii="Courier New" w:hAnsi="Courier New" w:cs="Courier New"/>
+        <w:rFonts w:ascii="Courier New" w:hAnsi="Courier New" w:cs="Courier New" w:hint="default"/>
       </w:rPr>
     </w:lvl>
     <w:lvl w:ilvl="2" w:tplc="0C0A0005" w:tentative="1">
@@ -3874,7 +3675,7 @@
         <w:ind w:left="2160" w:hanging="360"/>
       </w:pPr>
       <w:rPr>
-        <w:rFonts w:hint="default" w:ascii="Wingdings" w:hAnsi="Wingdings"/>
+        <w:rFonts w:ascii="Wingdings" w:hAnsi="Wingdings" w:hint="default"/>
       </w:rPr>
     </w:lvl>
     <w:lvl w:ilvl="3" w:tplc="0C0A0001" w:tentative="1">
@@ -3886,7 +3687,7 @@
         <w:ind w:left="2880" w:hanging="360"/>
       </w:pPr>
       <w:rPr>
-        <w:rFonts w:hint="default" w:ascii="Symbol" w:hAnsi="Symbol"/>
+        <w:rFonts w:ascii="Symbol" w:hAnsi="Symbol" w:hint="default"/>
       </w:rPr>
     </w:lvl>
     <w:lvl w:ilvl="4" w:tplc="0C0A0003" w:tentative="1">
@@ -3898,7 +3699,7 @@
         <w:ind w:left="3600" w:hanging="360"/>
       </w:pPr>
       <w:rPr>
-        <w:rFonts w:hint="default" w:ascii="Courier New" w:hAnsi="Courier New" w:cs="Courier New"/>
+        <w:rFonts w:ascii="Courier New" w:hAnsi="Courier New" w:cs="Courier New" w:hint="default"/>
       </w:rPr>
     </w:lvl>
     <w:lvl w:ilvl="5" w:tplc="0C0A0005" w:tentative="1">
@@ -3910,7 +3711,7 @@
         <w:ind w:left="4320" w:hanging="360"/>
       </w:pPr>
       <w:rPr>
-        <w:rFonts w:hint="default" w:ascii="Wingdings" w:hAnsi="Wingdings"/>
+        <w:rFonts w:ascii="Wingdings" w:hAnsi="Wingdings" w:hint="default"/>
       </w:rPr>
     </w:lvl>
     <w:lvl w:ilvl="6" w:tplc="0C0A0001" w:tentative="1">
@@ -3922,7 +3723,7 @@
         <w:ind w:left="5040" w:hanging="360"/>
       </w:pPr>
       <w:rPr>
-        <w:rFonts w:hint="default" w:ascii="Symbol" w:hAnsi="Symbol"/>
+        <w:rFonts w:ascii="Symbol" w:hAnsi="Symbol" w:hint="default"/>
       </w:rPr>
     </w:lvl>
     <w:lvl w:ilvl="7" w:tplc="0C0A0003" w:tentative="1">
@@ -3934,7 +3735,7 @@
         <w:ind w:left="5760" w:hanging="360"/>
       </w:pPr>
       <w:rPr>
-        <w:rFonts w:hint="default" w:ascii="Courier New" w:hAnsi="Courier New" w:cs="Courier New"/>
+        <w:rFonts w:ascii="Courier New" w:hAnsi="Courier New" w:cs="Courier New" w:hint="default"/>
       </w:rPr>
     </w:lvl>
     <w:lvl w:ilvl="8" w:tplc="0C0A0005" w:tentative="1">
@@ -3946,7 +3747,7 @@
         <w:ind w:left="6480" w:hanging="360"/>
       </w:pPr>
       <w:rPr>
-        <w:rFonts w:hint="default" w:ascii="Wingdings" w:hAnsi="Wingdings"/>
+        <w:rFonts w:ascii="Wingdings" w:hAnsi="Wingdings" w:hint="default"/>
       </w:rPr>
     </w:lvl>
   </w:abstractNum>
@@ -3963,7 +3764,7 @@
         <w:ind w:left="720" w:hanging="360"/>
       </w:pPr>
       <w:rPr>
-        <w:rFonts w:hint="default" w:ascii="Symbol" w:hAnsi="Symbol"/>
+        <w:rFonts w:ascii="Symbol" w:hAnsi="Symbol" w:hint="default"/>
       </w:rPr>
     </w:lvl>
     <w:lvl w:ilvl="1" w:tplc="0C0A0003" w:tentative="1">
@@ -3975,7 +3776,7 @@
         <w:ind w:left="1440" w:hanging="360"/>
       </w:pPr>
       <w:rPr>
-        <w:rFonts w:hint="default" w:ascii="Courier New" w:hAnsi="Courier New" w:cs="Courier New"/>
+        <w:rFonts w:ascii="Courier New" w:hAnsi="Courier New" w:cs="Courier New" w:hint="default"/>
       </w:rPr>
     </w:lvl>
     <w:lvl w:ilvl="2" w:tplc="0C0A0005" w:tentative="1">
@@ -3987,7 +3788,7 @@
         <w:ind w:left="2160" w:hanging="360"/>
       </w:pPr>
       <w:rPr>
-        <w:rFonts w:hint="default" w:ascii="Wingdings" w:hAnsi="Wingdings"/>
+        <w:rFonts w:ascii="Wingdings" w:hAnsi="Wingdings" w:hint="default"/>
       </w:rPr>
     </w:lvl>
     <w:lvl w:ilvl="3" w:tplc="0C0A0001" w:tentative="1">
@@ -3999,7 +3800,7 @@
         <w:ind w:left="2880" w:hanging="360"/>
       </w:pPr>
       <w:rPr>
-        <w:rFonts w:hint="default" w:ascii="Symbol" w:hAnsi="Symbol"/>
+        <w:rFonts w:ascii="Symbol" w:hAnsi="Symbol" w:hint="default"/>
       </w:rPr>
     </w:lvl>
     <w:lvl w:ilvl="4" w:tplc="0C0A0003" w:tentative="1">
@@ -4011,7 +3812,7 @@
         <w:ind w:left="3600" w:hanging="360"/>
       </w:pPr>
       <w:rPr>
-        <w:rFonts w:hint="default" w:ascii="Courier New" w:hAnsi="Courier New" w:cs="Courier New"/>
+        <w:rFonts w:ascii="Courier New" w:hAnsi="Courier New" w:cs="Courier New" w:hint="default"/>
       </w:rPr>
     </w:lvl>
     <w:lvl w:ilvl="5" w:tplc="0C0A0005" w:tentative="1">
@@ -4023,7 +3824,7 @@
         <w:ind w:left="4320" w:hanging="360"/>
       </w:pPr>
       <w:rPr>
-        <w:rFonts w:hint="default" w:ascii="Wingdings" w:hAnsi="Wingdings"/>
+        <w:rFonts w:ascii="Wingdings" w:hAnsi="Wingdings" w:hint="default"/>
       </w:rPr>
     </w:lvl>
     <w:lvl w:ilvl="6" w:tplc="0C0A0001" w:tentative="1">
@@ -4035,7 +3836,7 @@
         <w:ind w:left="5040" w:hanging="360"/>
       </w:pPr>
       <w:rPr>
-        <w:rFonts w:hint="default" w:ascii="Symbol" w:hAnsi="Symbol"/>
+        <w:rFonts w:ascii="Symbol" w:hAnsi="Symbol" w:hint="default"/>
       </w:rPr>
     </w:lvl>
     <w:lvl w:ilvl="7" w:tplc="0C0A0003" w:tentative="1">
@@ -4047,7 +3848,7 @@
         <w:ind w:left="5760" w:hanging="360"/>
       </w:pPr>
       <w:rPr>
-        <w:rFonts w:hint="default" w:ascii="Courier New" w:hAnsi="Courier New" w:cs="Courier New"/>
+        <w:rFonts w:ascii="Courier New" w:hAnsi="Courier New" w:cs="Courier New" w:hint="default"/>
       </w:rPr>
     </w:lvl>
     <w:lvl w:ilvl="8" w:tplc="0C0A0005" w:tentative="1">
@@ -4059,7 +3860,7 @@
         <w:ind w:left="6480" w:hanging="360"/>
       </w:pPr>
       <w:rPr>
-        <w:rFonts w:hint="default" w:ascii="Wingdings" w:hAnsi="Wingdings"/>
+        <w:rFonts w:ascii="Wingdings" w:hAnsi="Wingdings" w:hint="default"/>
       </w:rPr>
     </w:lvl>
   </w:abstractNum>
@@ -4076,7 +3877,7 @@
         <w:ind w:left="720" w:hanging="360"/>
       </w:pPr>
       <w:rPr>
-        <w:rFonts w:hint="default" w:ascii="Symbol" w:hAnsi="Symbol"/>
+        <w:rFonts w:ascii="Symbol" w:hAnsi="Symbol" w:hint="default"/>
       </w:rPr>
     </w:lvl>
     <w:lvl w:ilvl="1" w:tplc="075CA124">
@@ -4165,7 +3966,7 @@
         <w:ind w:left="720" w:hanging="360"/>
       </w:pPr>
       <w:rPr>
-        <w:rFonts w:hint="default" w:ascii="Symbol" w:hAnsi="Symbol"/>
+        <w:rFonts w:ascii="Symbol" w:hAnsi="Symbol" w:hint="default"/>
       </w:rPr>
     </w:lvl>
     <w:lvl w:ilvl="1" w:tplc="0C0A0003" w:tentative="1">
@@ -4177,7 +3978,7 @@
         <w:ind w:left="1440" w:hanging="360"/>
       </w:pPr>
       <w:rPr>
-        <w:rFonts w:hint="default" w:ascii="Courier New" w:hAnsi="Courier New" w:cs="Courier New"/>
+        <w:rFonts w:ascii="Courier New" w:hAnsi="Courier New" w:cs="Courier New" w:hint="default"/>
       </w:rPr>
     </w:lvl>
     <w:lvl w:ilvl="2" w:tplc="0C0A0005" w:tentative="1">
@@ -4189,7 +3990,7 @@
         <w:ind w:left="2160" w:hanging="360"/>
       </w:pPr>
       <w:rPr>
-        <w:rFonts w:hint="default" w:ascii="Wingdings" w:hAnsi="Wingdings"/>
+        <w:rFonts w:ascii="Wingdings" w:hAnsi="Wingdings" w:hint="default"/>
       </w:rPr>
     </w:lvl>
     <w:lvl w:ilvl="3" w:tplc="0C0A0001" w:tentative="1">
@@ -4201,7 +4002,7 @@
         <w:ind w:left="2880" w:hanging="360"/>
       </w:pPr>
       <w:rPr>
-        <w:rFonts w:hint="default" w:ascii="Symbol" w:hAnsi="Symbol"/>
+        <w:rFonts w:ascii="Symbol" w:hAnsi="Symbol" w:hint="default"/>
       </w:rPr>
     </w:lvl>
     <w:lvl w:ilvl="4" w:tplc="0C0A0003" w:tentative="1">
@@ -4213,7 +4014,7 @@
         <w:ind w:left="3600" w:hanging="360"/>
       </w:pPr>
       <w:rPr>
-        <w:rFonts w:hint="default" w:ascii="Courier New" w:hAnsi="Courier New" w:cs="Courier New"/>
+        <w:rFonts w:ascii="Courier New" w:hAnsi="Courier New" w:cs="Courier New" w:hint="default"/>
       </w:rPr>
     </w:lvl>
     <w:lvl w:ilvl="5" w:tplc="0C0A0005" w:tentative="1">
@@ -4225,7 +4026,7 @@
         <w:ind w:left="4320" w:hanging="360"/>
       </w:pPr>
       <w:rPr>
-        <w:rFonts w:hint="default" w:ascii="Wingdings" w:hAnsi="Wingdings"/>
+        <w:rFonts w:ascii="Wingdings" w:hAnsi="Wingdings" w:hint="default"/>
       </w:rPr>
     </w:lvl>
     <w:lvl w:ilvl="6" w:tplc="0C0A0001" w:tentative="1">
@@ -4237,7 +4038,7 @@
         <w:ind w:left="5040" w:hanging="360"/>
       </w:pPr>
       <w:rPr>
-        <w:rFonts w:hint="default" w:ascii="Symbol" w:hAnsi="Symbol"/>
+        <w:rFonts w:ascii="Symbol" w:hAnsi="Symbol" w:hint="default"/>
       </w:rPr>
     </w:lvl>
     <w:lvl w:ilvl="7" w:tplc="0C0A0003" w:tentative="1">
@@ -4249,7 +4050,7 @@
         <w:ind w:left="5760" w:hanging="360"/>
       </w:pPr>
       <w:rPr>
-        <w:rFonts w:hint="default" w:ascii="Courier New" w:hAnsi="Courier New" w:cs="Courier New"/>
+        <w:rFonts w:ascii="Courier New" w:hAnsi="Courier New" w:cs="Courier New" w:hint="default"/>
       </w:rPr>
     </w:lvl>
     <w:lvl w:ilvl="8" w:tplc="0C0A0005" w:tentative="1">
@@ -4261,7 +4062,7 @@
         <w:ind w:left="6480" w:hanging="360"/>
       </w:pPr>
       <w:rPr>
-        <w:rFonts w:hint="default" w:ascii="Wingdings" w:hAnsi="Wingdings"/>
+        <w:rFonts w:ascii="Wingdings" w:hAnsi="Wingdings" w:hint="default"/>
       </w:rPr>
     </w:lvl>
   </w:abstractNum>
@@ -4278,7 +4079,7 @@
         <w:ind w:left="720" w:hanging="360"/>
       </w:pPr>
       <w:rPr>
-        <w:rFonts w:hint="default" w:ascii="Symbol" w:hAnsi="Symbol"/>
+        <w:rFonts w:ascii="Symbol" w:hAnsi="Symbol" w:hint="default"/>
       </w:rPr>
     </w:lvl>
     <w:lvl w:ilvl="1" w:tplc="0C0A0003" w:tentative="1">
@@ -4290,7 +4091,7 @@
         <w:ind w:left="1440" w:hanging="360"/>
       </w:pPr>
       <w:rPr>
-        <w:rFonts w:hint="default" w:ascii="Courier New" w:hAnsi="Courier New" w:cs="Courier New"/>
+        <w:rFonts w:ascii="Courier New" w:hAnsi="Courier New" w:cs="Courier New" w:hint="default"/>
       </w:rPr>
     </w:lvl>
     <w:lvl w:ilvl="2" w:tplc="0C0A0005" w:tentative="1">
@@ -4302,7 +4103,7 @@
         <w:ind w:left="2160" w:hanging="360"/>
       </w:pPr>
       <w:rPr>
-        <w:rFonts w:hint="default" w:ascii="Wingdings" w:hAnsi="Wingdings"/>
+        <w:rFonts w:ascii="Wingdings" w:hAnsi="Wingdings" w:hint="default"/>
       </w:rPr>
     </w:lvl>
     <w:lvl w:ilvl="3" w:tplc="0C0A0001" w:tentative="1">
@@ -4314,7 +4115,7 @@
         <w:ind w:left="2880" w:hanging="360"/>
       </w:pPr>
       <w:rPr>
-        <w:rFonts w:hint="default" w:ascii="Symbol" w:hAnsi="Symbol"/>
+        <w:rFonts w:ascii="Symbol" w:hAnsi="Symbol" w:hint="default"/>
       </w:rPr>
     </w:lvl>
     <w:lvl w:ilvl="4" w:tplc="0C0A0003" w:tentative="1">
@@ -4326,7 +4127,7 @@
         <w:ind w:left="3600" w:hanging="360"/>
       </w:pPr>
       <w:rPr>
-        <w:rFonts w:hint="default" w:ascii="Courier New" w:hAnsi="Courier New" w:cs="Courier New"/>
+        <w:rFonts w:ascii="Courier New" w:hAnsi="Courier New" w:cs="Courier New" w:hint="default"/>
       </w:rPr>
     </w:lvl>
     <w:lvl w:ilvl="5" w:tplc="0C0A0005" w:tentative="1">
@@ -4338,7 +4139,7 @@
         <w:ind w:left="4320" w:hanging="360"/>
       </w:pPr>
       <w:rPr>
-        <w:rFonts w:hint="default" w:ascii="Wingdings" w:hAnsi="Wingdings"/>
+        <w:rFonts w:ascii="Wingdings" w:hAnsi="Wingdings" w:hint="default"/>
       </w:rPr>
     </w:lvl>
     <w:lvl w:ilvl="6" w:tplc="0C0A0001" w:tentative="1">
@@ -4350,7 +4151,7 @@
         <w:ind w:left="5040" w:hanging="360"/>
       </w:pPr>
       <w:rPr>
-        <w:rFonts w:hint="default" w:ascii="Symbol" w:hAnsi="Symbol"/>
+        <w:rFonts w:ascii="Symbol" w:hAnsi="Symbol" w:hint="default"/>
       </w:rPr>
     </w:lvl>
     <w:lvl w:ilvl="7" w:tplc="0C0A0003" w:tentative="1">
@@ -4362,7 +4163,7 @@
         <w:ind w:left="5760" w:hanging="360"/>
       </w:pPr>
       <w:rPr>
-        <w:rFonts w:hint="default" w:ascii="Courier New" w:hAnsi="Courier New" w:cs="Courier New"/>
+        <w:rFonts w:ascii="Courier New" w:hAnsi="Courier New" w:cs="Courier New" w:hint="default"/>
       </w:rPr>
     </w:lvl>
     <w:lvl w:ilvl="8" w:tplc="0C0A0005" w:tentative="1">
@@ -4374,7 +4175,7 @@
         <w:ind w:left="6480" w:hanging="360"/>
       </w:pPr>
       <w:rPr>
-        <w:rFonts w:hint="default" w:ascii="Wingdings" w:hAnsi="Wingdings"/>
+        <w:rFonts w:ascii="Wingdings" w:hAnsi="Wingdings" w:hint="default"/>
       </w:rPr>
     </w:lvl>
   </w:abstractNum>
@@ -4391,7 +4192,7 @@
         <w:ind w:left="720" w:hanging="360"/>
       </w:pPr>
       <w:rPr>
-        <w:rFonts w:hint="default" w:ascii="Symbol" w:hAnsi="Symbol"/>
+        <w:rFonts w:ascii="Symbol" w:hAnsi="Symbol" w:hint="default"/>
       </w:rPr>
     </w:lvl>
     <w:lvl w:ilvl="1" w:tplc="0C0A0003" w:tentative="1">
@@ -4403,7 +4204,7 @@
         <w:ind w:left="1440" w:hanging="360"/>
       </w:pPr>
       <w:rPr>
-        <w:rFonts w:hint="default" w:ascii="Courier New" w:hAnsi="Courier New" w:cs="Courier New"/>
+        <w:rFonts w:ascii="Courier New" w:hAnsi="Courier New" w:cs="Courier New" w:hint="default"/>
       </w:rPr>
     </w:lvl>
     <w:lvl w:ilvl="2" w:tplc="0C0A0005" w:tentative="1">
@@ -4415,7 +4216,7 @@
         <w:ind w:left="2160" w:hanging="360"/>
       </w:pPr>
       <w:rPr>
-        <w:rFonts w:hint="default" w:ascii="Wingdings" w:hAnsi="Wingdings"/>
+        <w:rFonts w:ascii="Wingdings" w:hAnsi="Wingdings" w:hint="default"/>
       </w:rPr>
     </w:lvl>
     <w:lvl w:ilvl="3" w:tplc="0C0A0001" w:tentative="1">
@@ -4427,7 +4228,7 @@
         <w:ind w:left="2880" w:hanging="360"/>
       </w:pPr>
       <w:rPr>
-        <w:rFonts w:hint="default" w:ascii="Symbol" w:hAnsi="Symbol"/>
+        <w:rFonts w:ascii="Symbol" w:hAnsi="Symbol" w:hint="default"/>
       </w:rPr>
     </w:lvl>
     <w:lvl w:ilvl="4" w:tplc="0C0A0003" w:tentative="1">
@@ -4439,7 +4240,7 @@
         <w:ind w:left="3600" w:hanging="360"/>
       </w:pPr>
       <w:rPr>
-        <w:rFonts w:hint="default" w:ascii="Courier New" w:hAnsi="Courier New" w:cs="Courier New"/>
+        <w:rFonts w:ascii="Courier New" w:hAnsi="Courier New" w:cs="Courier New" w:hint="default"/>
       </w:rPr>
     </w:lvl>
     <w:lvl w:ilvl="5" w:tplc="0C0A0005" w:tentative="1">
@@ -4451,7 +4252,7 @@
         <w:ind w:left="4320" w:hanging="360"/>
       </w:pPr>
       <w:rPr>
-        <w:rFonts w:hint="default" w:ascii="Wingdings" w:hAnsi="Wingdings"/>
+        <w:rFonts w:ascii="Wingdings" w:hAnsi="Wingdings" w:hint="default"/>
       </w:rPr>
     </w:lvl>
     <w:lvl w:ilvl="6" w:tplc="0C0A0001" w:tentative="1">
@@ -4463,7 +4264,7 @@
         <w:ind w:left="5040" w:hanging="360"/>
       </w:pPr>
       <w:rPr>
-        <w:rFonts w:hint="default" w:ascii="Symbol" w:hAnsi="Symbol"/>
+        <w:rFonts w:ascii="Symbol" w:hAnsi="Symbol" w:hint="default"/>
       </w:rPr>
     </w:lvl>
     <w:lvl w:ilvl="7" w:tplc="0C0A0003" w:tentative="1">
@@ -4475,7 +4276,7 @@
         <w:ind w:left="5760" w:hanging="360"/>
       </w:pPr>
       <w:rPr>
-        <w:rFonts w:hint="default" w:ascii="Courier New" w:hAnsi="Courier New" w:cs="Courier New"/>
+        <w:rFonts w:ascii="Courier New" w:hAnsi="Courier New" w:cs="Courier New" w:hint="default"/>
       </w:rPr>
     </w:lvl>
     <w:lvl w:ilvl="8" w:tplc="0C0A0005" w:tentative="1">
@@ -4487,7 +4288,7 @@
         <w:ind w:left="6480" w:hanging="360"/>
       </w:pPr>
       <w:rPr>
-        <w:rFonts w:hint="default" w:ascii="Wingdings" w:hAnsi="Wingdings"/>
+        <w:rFonts w:ascii="Wingdings" w:hAnsi="Wingdings" w:hint="default"/>
       </w:rPr>
     </w:lvl>
   </w:abstractNum>
@@ -4504,7 +4305,7 @@
         <w:ind w:left="720" w:hanging="360"/>
       </w:pPr>
       <w:rPr>
-        <w:rFonts w:hint="default" w:ascii="Symbol" w:hAnsi="Symbol"/>
+        <w:rFonts w:ascii="Symbol" w:hAnsi="Symbol" w:hint="default"/>
       </w:rPr>
     </w:lvl>
     <w:lvl w:ilvl="1" w:tplc="0C0A0003" w:tentative="1">
@@ -4516,7 +4317,7 @@
         <w:ind w:left="1440" w:hanging="360"/>
       </w:pPr>
       <w:rPr>
-        <w:rFonts w:hint="default" w:ascii="Courier New" w:hAnsi="Courier New" w:cs="Courier New"/>
+        <w:rFonts w:ascii="Courier New" w:hAnsi="Courier New" w:cs="Courier New" w:hint="default"/>
       </w:rPr>
     </w:lvl>
     <w:lvl w:ilvl="2" w:tplc="0C0A0005" w:tentative="1">
@@ -4528,7 +4329,7 @@
         <w:ind w:left="2160" w:hanging="360"/>
       </w:pPr>
       <w:rPr>
-        <w:rFonts w:hint="default" w:ascii="Wingdings" w:hAnsi="Wingdings"/>
+        <w:rFonts w:ascii="Wingdings" w:hAnsi="Wingdings" w:hint="default"/>
       </w:rPr>
     </w:lvl>
     <w:lvl w:ilvl="3" w:tplc="0C0A0001" w:tentative="1">
@@ -4540,7 +4341,7 @@
         <w:ind w:left="2880" w:hanging="360"/>
       </w:pPr>
       <w:rPr>
-        <w:rFonts w:hint="default" w:ascii="Symbol" w:hAnsi="Symbol"/>
+        <w:rFonts w:ascii="Symbol" w:hAnsi="Symbol" w:hint="default"/>
       </w:rPr>
     </w:lvl>
     <w:lvl w:ilvl="4" w:tplc="0C0A0003" w:tentative="1">
@@ -4552,7 +4353,7 @@
         <w:ind w:left="3600" w:hanging="360"/>
       </w:pPr>
       <w:rPr>
-        <w:rFonts w:hint="default" w:ascii="Courier New" w:hAnsi="Courier New" w:cs="Courier New"/>
+        <w:rFonts w:ascii="Courier New" w:hAnsi="Courier New" w:cs="Courier New" w:hint="default"/>
       </w:rPr>
     </w:lvl>
     <w:lvl w:ilvl="5" w:tplc="0C0A0005" w:tentative="1">
@@ -4564,7 +4365,7 @@
         <w:ind w:left="4320" w:hanging="360"/>
       </w:pPr>
       <w:rPr>
-        <w:rFonts w:hint="default" w:ascii="Wingdings" w:hAnsi="Wingdings"/>
+        <w:rFonts w:ascii="Wingdings" w:hAnsi="Wingdings" w:hint="default"/>
       </w:rPr>
     </w:lvl>
     <w:lvl w:ilvl="6" w:tplc="0C0A0001" w:tentative="1">
@@ -4576,7 +4377,7 @@
         <w:ind w:left="5040" w:hanging="360"/>
       </w:pPr>
       <w:rPr>
-        <w:rFonts w:hint="default" w:ascii="Symbol" w:hAnsi="Symbol"/>
+        <w:rFonts w:ascii="Symbol" w:hAnsi="Symbol" w:hint="default"/>
       </w:rPr>
     </w:lvl>
     <w:lvl w:ilvl="7" w:tplc="0C0A0003" w:tentative="1">
@@ -4588,7 +4389,7 @@
         <w:ind w:left="5760" w:hanging="360"/>
       </w:pPr>
       <w:rPr>
-        <w:rFonts w:hint="default" w:ascii="Courier New" w:hAnsi="Courier New" w:cs="Courier New"/>
+        <w:rFonts w:ascii="Courier New" w:hAnsi="Courier New" w:cs="Courier New" w:hint="default"/>
       </w:rPr>
     </w:lvl>
     <w:lvl w:ilvl="8" w:tplc="0C0A0005" w:tentative="1">
@@ -4600,7 +4401,7 @@
         <w:ind w:left="6480" w:hanging="360"/>
       </w:pPr>
       <w:rPr>
-        <w:rFonts w:hint="default" w:ascii="Wingdings" w:hAnsi="Wingdings"/>
+        <w:rFonts w:ascii="Wingdings" w:hAnsi="Wingdings" w:hint="default"/>
       </w:rPr>
     </w:lvl>
   </w:abstractNum>
@@ -4617,7 +4418,7 @@
         <w:ind w:left="720" w:hanging="360"/>
       </w:pPr>
       <w:rPr>
-        <w:rFonts w:hint="default" w:ascii="Symbol" w:hAnsi="Symbol"/>
+        <w:rFonts w:ascii="Symbol" w:hAnsi="Symbol" w:hint="default"/>
       </w:rPr>
     </w:lvl>
     <w:lvl w:ilvl="1" w:tplc="2496F9A4">
@@ -4629,7 +4430,7 @@
         <w:ind w:left="1440" w:hanging="360"/>
       </w:pPr>
       <w:rPr>
-        <w:rFonts w:hint="default" w:ascii="Courier New" w:hAnsi="Courier New"/>
+        <w:rFonts w:ascii="Courier New" w:hAnsi="Courier New" w:hint="default"/>
       </w:rPr>
     </w:lvl>
     <w:lvl w:ilvl="2" w:tplc="9A4E1550">
@@ -4641,7 +4442,7 @@
         <w:ind w:left="2160" w:hanging="360"/>
       </w:pPr>
       <w:rPr>
-        <w:rFonts w:hint="default" w:ascii="Wingdings" w:hAnsi="Wingdings"/>
+        <w:rFonts w:ascii="Wingdings" w:hAnsi="Wingdings" w:hint="default"/>
       </w:rPr>
     </w:lvl>
     <w:lvl w:ilvl="3" w:tplc="DF507BB4">
@@ -4653,7 +4454,7 @@
         <w:ind w:left="2880" w:hanging="360"/>
       </w:pPr>
       <w:rPr>
-        <w:rFonts w:hint="default" w:ascii="Symbol" w:hAnsi="Symbol"/>
+        <w:rFonts w:ascii="Symbol" w:hAnsi="Symbol" w:hint="default"/>
       </w:rPr>
     </w:lvl>
     <w:lvl w:ilvl="4" w:tplc="38E058AC">
@@ -4665,7 +4466,7 @@
         <w:ind w:left="3600" w:hanging="360"/>
       </w:pPr>
       <w:rPr>
-        <w:rFonts w:hint="default" w:ascii="Courier New" w:hAnsi="Courier New"/>
+        <w:rFonts w:ascii="Courier New" w:hAnsi="Courier New" w:hint="default"/>
       </w:rPr>
     </w:lvl>
     <w:lvl w:ilvl="5" w:tplc="44169134">
@@ -4677,7 +4478,7 @@
         <w:ind w:left="4320" w:hanging="360"/>
       </w:pPr>
       <w:rPr>
-        <w:rFonts w:hint="default" w:ascii="Wingdings" w:hAnsi="Wingdings"/>
+        <w:rFonts w:ascii="Wingdings" w:hAnsi="Wingdings" w:hint="default"/>
       </w:rPr>
     </w:lvl>
     <w:lvl w:ilvl="6" w:tplc="1466066A">
@@ -4689,7 +4490,7 @@
         <w:ind w:left="5040" w:hanging="360"/>
       </w:pPr>
       <w:rPr>
-        <w:rFonts w:hint="default" w:ascii="Symbol" w:hAnsi="Symbol"/>
+        <w:rFonts w:ascii="Symbol" w:hAnsi="Symbol" w:hint="default"/>
       </w:rPr>
     </w:lvl>
     <w:lvl w:ilvl="7" w:tplc="9392B0FC">
@@ -4701,7 +4502,7 @@
         <w:ind w:left="5760" w:hanging="360"/>
       </w:pPr>
       <w:rPr>
-        <w:rFonts w:hint="default" w:ascii="Courier New" w:hAnsi="Courier New"/>
+        <w:rFonts w:ascii="Courier New" w:hAnsi="Courier New" w:hint="default"/>
       </w:rPr>
     </w:lvl>
     <w:lvl w:ilvl="8" w:tplc="6B3C439E">
@@ -4713,7 +4514,7 @@
         <w:ind w:left="6480" w:hanging="360"/>
       </w:pPr>
       <w:rPr>
-        <w:rFonts w:hint="default" w:ascii="Wingdings" w:hAnsi="Wingdings"/>
+        <w:rFonts w:ascii="Wingdings" w:hAnsi="Wingdings" w:hint="default"/>
       </w:rPr>
     </w:lvl>
   </w:abstractNum>
@@ -4730,7 +4531,7 @@
         <w:ind w:left="720" w:hanging="360"/>
       </w:pPr>
       <w:rPr>
-        <w:rFonts w:hint="default" w:ascii="Symbol" w:hAnsi="Symbol"/>
+        <w:rFonts w:ascii="Symbol" w:hAnsi="Symbol" w:hint="default"/>
       </w:rPr>
     </w:lvl>
     <w:lvl w:ilvl="1" w:tplc="0C0A0003" w:tentative="1">
@@ -4742,7 +4543,7 @@
         <w:ind w:left="1440" w:hanging="360"/>
       </w:pPr>
       <w:rPr>
-        <w:rFonts w:hint="default" w:ascii="Courier New" w:hAnsi="Courier New" w:cs="Courier New"/>
+        <w:rFonts w:ascii="Courier New" w:hAnsi="Courier New" w:cs="Courier New" w:hint="default"/>
       </w:rPr>
     </w:lvl>
     <w:lvl w:ilvl="2" w:tplc="0C0A0005" w:tentative="1">
@@ -4754,7 +4555,7 @@
         <w:ind w:left="2160" w:hanging="360"/>
       </w:pPr>
       <w:rPr>
-        <w:rFonts w:hint="default" w:ascii="Wingdings" w:hAnsi="Wingdings"/>
+        <w:rFonts w:ascii="Wingdings" w:hAnsi="Wingdings" w:hint="default"/>
       </w:rPr>
     </w:lvl>
     <w:lvl w:ilvl="3" w:tplc="0C0A0001" w:tentative="1">
@@ -4766,7 +4567,7 @@
         <w:ind w:left="2880" w:hanging="360"/>
       </w:pPr>
       <w:rPr>
-        <w:rFonts w:hint="default" w:ascii="Symbol" w:hAnsi="Symbol"/>
+        <w:rFonts w:ascii="Symbol" w:hAnsi="Symbol" w:hint="default"/>
       </w:rPr>
     </w:lvl>
     <w:lvl w:ilvl="4" w:tplc="0C0A0003" w:tentative="1">
@@ -4778,7 +4579,7 @@
         <w:ind w:left="3600" w:hanging="360"/>
       </w:pPr>
       <w:rPr>
-        <w:rFonts w:hint="default" w:ascii="Courier New" w:hAnsi="Courier New" w:cs="Courier New"/>
+        <w:rFonts w:ascii="Courier New" w:hAnsi="Courier New" w:cs="Courier New" w:hint="default"/>
       </w:rPr>
     </w:lvl>
     <w:lvl w:ilvl="5" w:tplc="0C0A0005" w:tentative="1">
@@ -4790,7 +4591,7 @@
         <w:ind w:left="4320" w:hanging="360"/>
       </w:pPr>
       <w:rPr>
-        <w:rFonts w:hint="default" w:ascii="Wingdings" w:hAnsi="Wingdings"/>
+        <w:rFonts w:ascii="Wingdings" w:hAnsi="Wingdings" w:hint="default"/>
       </w:rPr>
     </w:lvl>
     <w:lvl w:ilvl="6" w:tplc="0C0A0001" w:tentative="1">
@@ -4802,7 +4603,7 @@
         <w:ind w:left="5040" w:hanging="360"/>
       </w:pPr>
       <w:rPr>
-        <w:rFonts w:hint="default" w:ascii="Symbol" w:hAnsi="Symbol"/>
+        <w:rFonts w:ascii="Symbol" w:hAnsi="Symbol" w:hint="default"/>
       </w:rPr>
     </w:lvl>
     <w:lvl w:ilvl="7" w:tplc="0C0A0003" w:tentative="1">
@@ -4814,7 +4615,7 @@
         <w:ind w:left="5760" w:hanging="360"/>
       </w:pPr>
       <w:rPr>
-        <w:rFonts w:hint="default" w:ascii="Courier New" w:hAnsi="Courier New" w:cs="Courier New"/>
+        <w:rFonts w:ascii="Courier New" w:hAnsi="Courier New" w:cs="Courier New" w:hint="default"/>
       </w:rPr>
     </w:lvl>
     <w:lvl w:ilvl="8" w:tplc="0C0A0005" w:tentative="1">
@@ -4826,7 +4627,7 @@
         <w:ind w:left="6480" w:hanging="360"/>
       </w:pPr>
       <w:rPr>
-        <w:rFonts w:hint="default" w:ascii="Wingdings" w:hAnsi="Wingdings"/>
+        <w:rFonts w:ascii="Wingdings" w:hAnsi="Wingdings" w:hint="default"/>
       </w:rPr>
     </w:lvl>
   </w:abstractNum>
@@ -4843,7 +4644,7 @@
         <w:ind w:left="720" w:hanging="360"/>
       </w:pPr>
       <w:rPr>
-        <w:rFonts w:hint="default" w:ascii="Symbol" w:hAnsi="Symbol"/>
+        <w:rFonts w:ascii="Symbol" w:hAnsi="Symbol" w:hint="default"/>
       </w:rPr>
     </w:lvl>
     <w:lvl w:ilvl="1" w:tplc="0C0A0003" w:tentative="1">
@@ -4855,7 +4656,7 @@
         <w:ind w:left="1440" w:hanging="360"/>
       </w:pPr>
       <w:rPr>
-        <w:rFonts w:hint="default" w:ascii="Courier New" w:hAnsi="Courier New" w:cs="Courier New"/>
+        <w:rFonts w:ascii="Courier New" w:hAnsi="Courier New" w:cs="Courier New" w:hint="default"/>
       </w:rPr>
     </w:lvl>
     <w:lvl w:ilvl="2" w:tplc="0C0A0005" w:tentative="1">
@@ -4867,7 +4668,7 @@
         <w:ind w:left="2160" w:hanging="360"/>
       </w:pPr>
       <w:rPr>
-        <w:rFonts w:hint="default" w:ascii="Wingdings" w:hAnsi="Wingdings"/>
+        <w:rFonts w:ascii="Wingdings" w:hAnsi="Wingdings" w:hint="default"/>
       </w:rPr>
     </w:lvl>
     <w:lvl w:ilvl="3" w:tplc="0C0A0001" w:tentative="1">
@@ -4879,7 +4680,7 @@
         <w:ind w:left="2880" w:hanging="360"/>
       </w:pPr>
       <w:rPr>
-        <w:rFonts w:hint="default" w:ascii="Symbol" w:hAnsi="Symbol"/>
+        <w:rFonts w:ascii="Symbol" w:hAnsi="Symbol" w:hint="default"/>
       </w:rPr>
     </w:lvl>
     <w:lvl w:ilvl="4" w:tplc="0C0A0003" w:tentative="1">
@@ -4891,7 +4692,7 @@
         <w:ind w:left="3600" w:hanging="360"/>
       </w:pPr>
       <w:rPr>
-        <w:rFonts w:hint="default" w:ascii="Courier New" w:hAnsi="Courier New" w:cs="Courier New"/>
+        <w:rFonts w:ascii="Courier New" w:hAnsi="Courier New" w:cs="Courier New" w:hint="default"/>
       </w:rPr>
     </w:lvl>
     <w:lvl w:ilvl="5" w:tplc="0C0A0005" w:tentative="1">
@@ -4903,7 +4704,7 @@
         <w:ind w:left="4320" w:hanging="360"/>
       </w:pPr>
       <w:rPr>
-        <w:rFonts w:hint="default" w:ascii="Wingdings" w:hAnsi="Wingdings"/>
+        <w:rFonts w:ascii="Wingdings" w:hAnsi="Wingdings" w:hint="default"/>
       </w:rPr>
     </w:lvl>
     <w:lvl w:ilvl="6" w:tplc="0C0A0001" w:tentative="1">
@@ -4915,7 +4716,7 @@
         <w:ind w:left="5040" w:hanging="360"/>
       </w:pPr>
       <w:rPr>
-        <w:rFonts w:hint="default" w:ascii="Symbol" w:hAnsi="Symbol"/>
+        <w:rFonts w:ascii="Symbol" w:hAnsi="Symbol" w:hint="default"/>
       </w:rPr>
     </w:lvl>
     <w:lvl w:ilvl="7" w:tplc="0C0A0003" w:tentative="1">
@@ -4927,7 +4728,7 @@
         <w:ind w:left="5760" w:hanging="360"/>
       </w:pPr>
       <w:rPr>
-        <w:rFonts w:hint="default" w:ascii="Courier New" w:hAnsi="Courier New" w:cs="Courier New"/>
+        <w:rFonts w:ascii="Courier New" w:hAnsi="Courier New" w:cs="Courier New" w:hint="default"/>
       </w:rPr>
     </w:lvl>
     <w:lvl w:ilvl="8" w:tplc="0C0A0005" w:tentative="1">
@@ -4939,7 +4740,7 @@
         <w:ind w:left="6480" w:hanging="360"/>
       </w:pPr>
       <w:rPr>
-        <w:rFonts w:hint="default" w:ascii="Wingdings" w:hAnsi="Wingdings"/>
+        <w:rFonts w:ascii="Wingdings" w:hAnsi="Wingdings" w:hint="default"/>
       </w:rPr>
     </w:lvl>
   </w:abstractNum>
@@ -4990,7 +4791,7 @@
   <w:docDefaults>
     <w:rPrDefault>
       <w:rPr>
-        <w:rFonts w:asciiTheme="minorHAnsi" w:hAnsiTheme="minorHAnsi" w:eastAsiaTheme="minorHAnsi" w:cstheme="minorBidi"/>
+        <w:rFonts w:asciiTheme="minorHAnsi" w:eastAsiaTheme="minorHAnsi" w:hAnsiTheme="minorHAnsi" w:cstheme="minorBidi"/>
         <w:sz w:val="24"/>
         <w:szCs w:val="24"/>
         <w:lang w:val="es-ES" w:eastAsia="en-US" w:bidi="ar-SA"/>
@@ -5005,14 +4806,14 @@
   <w:latentStyles w:defLockedState="0" w:defUIPriority="99" w:defSemiHidden="0" w:defUnhideWhenUsed="0" w:defQFormat="0" w:count="376">
     <w:lsdException w:name="Normal" w:uiPriority="0" w:qFormat="1"/>
     <w:lsdException w:name="heading 1" w:uiPriority="9" w:qFormat="1"/>
-    <w:lsdException w:name="heading 2" w:uiPriority="9" w:semiHidden="1" w:unhideWhenUsed="1" w:qFormat="1"/>
-    <w:lsdException w:name="heading 3" w:uiPriority="9" w:semiHidden="1" w:unhideWhenUsed="1" w:qFormat="1"/>
-    <w:lsdException w:name="heading 4" w:uiPriority="9" w:semiHidden="1" w:unhideWhenUsed="1" w:qFormat="1"/>
-    <w:lsdException w:name="heading 5" w:uiPriority="9" w:semiHidden="1" w:unhideWhenUsed="1" w:qFormat="1"/>
-    <w:lsdException w:name="heading 6" w:uiPriority="9" w:semiHidden="1" w:unhideWhenUsed="1" w:qFormat="1"/>
-    <w:lsdException w:name="heading 7" w:uiPriority="9" w:semiHidden="1" w:unhideWhenUsed="1" w:qFormat="1"/>
-    <w:lsdException w:name="heading 8" w:uiPriority="9" w:semiHidden="1" w:unhideWhenUsed="1" w:qFormat="1"/>
-    <w:lsdException w:name="heading 9" w:uiPriority="9" w:semiHidden="1" w:unhideWhenUsed="1" w:qFormat="1"/>
+    <w:lsdException w:name="heading 2" w:semiHidden="1" w:uiPriority="9" w:unhideWhenUsed="1" w:qFormat="1"/>
+    <w:lsdException w:name="heading 3" w:semiHidden="1" w:uiPriority="9" w:unhideWhenUsed="1" w:qFormat="1"/>
+    <w:lsdException w:name="heading 4" w:semiHidden="1" w:uiPriority="9" w:unhideWhenUsed="1" w:qFormat="1"/>
+    <w:lsdException w:name="heading 5" w:semiHidden="1" w:uiPriority="9" w:unhideWhenUsed="1" w:qFormat="1"/>
+    <w:lsdException w:name="heading 6" w:semiHidden="1" w:uiPriority="9" w:unhideWhenUsed="1" w:qFormat="1"/>
+    <w:lsdException w:name="heading 7" w:semiHidden="1" w:uiPriority="9" w:unhideWhenUsed="1" w:qFormat="1"/>
+    <w:lsdException w:name="heading 8" w:semiHidden="1" w:uiPriority="9" w:unhideWhenUsed="1" w:qFormat="1"/>
+    <w:lsdException w:name="heading 9" w:semiHidden="1" w:uiPriority="9" w:unhideWhenUsed="1" w:qFormat="1"/>
     <w:lsdException w:name="index 1" w:semiHidden="1" w:unhideWhenUsed="1"/>
     <w:lsdException w:name="index 2" w:semiHidden="1" w:unhideWhenUsed="1"/>
     <w:lsdException w:name="index 3" w:semiHidden="1" w:unhideWhenUsed="1"/>
@@ -5022,22 +4823,22 @@
     <w:lsdException w:name="index 7" w:semiHidden="1" w:unhideWhenUsed="1"/>
     <w:lsdException w:name="index 8" w:semiHidden="1" w:unhideWhenUsed="1"/>
     <w:lsdException w:name="index 9" w:semiHidden="1" w:unhideWhenUsed="1"/>
-    <w:lsdException w:name="toc 1" w:uiPriority="39" w:semiHidden="1" w:unhideWhenUsed="1"/>
-    <w:lsdException w:name="toc 2" w:uiPriority="39" w:semiHidden="1" w:unhideWhenUsed="1"/>
-    <w:lsdException w:name="toc 3" w:uiPriority="39" w:semiHidden="1" w:unhideWhenUsed="1"/>
-    <w:lsdException w:name="toc 4" w:uiPriority="39" w:semiHidden="1" w:unhideWhenUsed="1"/>
-    <w:lsdException w:name="toc 5" w:uiPriority="39" w:semiHidden="1" w:unhideWhenUsed="1"/>
-    <w:lsdException w:name="toc 6" w:uiPriority="39" w:semiHidden="1" w:unhideWhenUsed="1"/>
-    <w:lsdException w:name="toc 7" w:uiPriority="39" w:semiHidden="1" w:unhideWhenUsed="1"/>
-    <w:lsdException w:name="toc 8" w:uiPriority="39" w:semiHidden="1" w:unhideWhenUsed="1"/>
-    <w:lsdException w:name="toc 9" w:uiPriority="39" w:semiHidden="1" w:unhideWhenUsed="1"/>
+    <w:lsdException w:name="toc 1" w:semiHidden="1" w:uiPriority="39" w:unhideWhenUsed="1"/>
+    <w:lsdException w:name="toc 2" w:semiHidden="1" w:uiPriority="39" w:unhideWhenUsed="1"/>
+    <w:lsdException w:name="toc 3" w:semiHidden="1" w:uiPriority="39" w:unhideWhenUsed="1"/>
+    <w:lsdException w:name="toc 4" w:semiHidden="1" w:uiPriority="39" w:unhideWhenUsed="1"/>
+    <w:lsdException w:name="toc 5" w:semiHidden="1" w:uiPriority="39" w:unhideWhenUsed="1"/>
+    <w:lsdException w:name="toc 6" w:semiHidden="1" w:uiPriority="39" w:unhideWhenUsed="1"/>
+    <w:lsdException w:name="toc 7" w:semiHidden="1" w:uiPriority="39" w:unhideWhenUsed="1"/>
+    <w:lsdException w:name="toc 8" w:semiHidden="1" w:uiPriority="39" w:unhideWhenUsed="1"/>
+    <w:lsdException w:name="toc 9" w:semiHidden="1" w:uiPriority="39" w:unhideWhenUsed="1"/>
     <w:lsdException w:name="Normal Indent" w:semiHidden="1" w:unhideWhenUsed="1"/>
     <w:lsdException w:name="footnote text" w:semiHidden="1" w:unhideWhenUsed="1"/>
     <w:lsdException w:name="annotation text" w:semiHidden="1" w:unhideWhenUsed="1"/>
     <w:lsdException w:name="header" w:semiHidden="1" w:unhideWhenUsed="1"/>
     <w:lsdException w:name="footer" w:semiHidden="1" w:unhideWhenUsed="1"/>
     <w:lsdException w:name="index heading" w:semiHidden="1" w:unhideWhenUsed="1"/>
-    <w:lsdException w:name="caption" w:uiPriority="35" w:semiHidden="1" w:unhideWhenUsed="1" w:qFormat="1"/>
+    <w:lsdException w:name="caption" w:semiHidden="1" w:uiPriority="35" w:unhideWhenUsed="1" w:qFormat="1"/>
     <w:lsdException w:name="table of figures" w:semiHidden="1" w:unhideWhenUsed="1"/>
     <w:lsdException w:name="envelope address" w:semiHidden="1" w:unhideWhenUsed="1"/>
     <w:lsdException w:name="envelope return" w:semiHidden="1" w:unhideWhenUsed="1"/>
@@ -5068,7 +4869,7 @@
     <w:lsdException w:name="Title" w:uiPriority="10" w:qFormat="1"/>
     <w:lsdException w:name="Closing" w:semiHidden="1" w:unhideWhenUsed="1"/>
     <w:lsdException w:name="Signature" w:semiHidden="1" w:unhideWhenUsed="1"/>
-    <w:lsdException w:name="Default Paragraph Font" w:uiPriority="1" w:semiHidden="1" w:unhideWhenUsed="1"/>
+    <w:lsdException w:name="Default Paragraph Font" w:semiHidden="1" w:uiPriority="1" w:unhideWhenUsed="1"/>
     <w:lsdException w:name="Body Text" w:semiHidden="1" w:unhideWhenUsed="1"/>
     <w:lsdException w:name="Body Text Indent" w:semiHidden="1" w:unhideWhenUsed="1"/>
     <w:lsdException w:name="List Continue" w:semiHidden="1" w:unhideWhenUsed="1"/>
@@ -5268,8 +5069,8 @@
     <w:lsdException w:name="Subtle Reference" w:uiPriority="31" w:qFormat="1"/>
     <w:lsdException w:name="Intense Reference" w:uiPriority="32" w:qFormat="1"/>
     <w:lsdException w:name="Book Title" w:uiPriority="33" w:qFormat="1"/>
-    <w:lsdException w:name="Bibliography" w:uiPriority="37" w:semiHidden="1" w:unhideWhenUsed="1"/>
-    <w:lsdException w:name="TOC Heading" w:uiPriority="39" w:semiHidden="1" w:unhideWhenUsed="1" w:qFormat="1"/>
+    <w:lsdException w:name="Bibliography" w:semiHidden="1" w:uiPriority="37" w:unhideWhenUsed="1"/>
+    <w:lsdException w:name="TOC Heading" w:semiHidden="1" w:uiPriority="39" w:unhideWhenUsed="1" w:qFormat="1"/>
     <w:lsdException w:name="Plain Table 1" w:uiPriority="41"/>
     <w:lsdException w:name="Plain Table 2" w:uiPriority="42"/>
     <w:lsdException w:name="Plain Table 3" w:uiPriority="43"/>
@@ -5380,7 +5181,7 @@
     <w:lsdException w:name="Unresolved Mention" w:semiHidden="1" w:unhideWhenUsed="1"/>
     <w:lsdException w:name="Smart Link" w:semiHidden="1" w:unhideWhenUsed="1"/>
   </w:latentStyles>
-  <w:style w:type="paragraph" w:styleId="Normal" w:default="1">
+  <w:style w:type="paragraph" w:default="1" w:styleId="Normal">
     <w:name w:val="Normal"/>
     <w:qFormat/>
   </w:style>
@@ -5399,7 +5200,7 @@
       <w:outlineLvl w:val="0"/>
     </w:pPr>
     <w:rPr>
-      <w:rFonts w:asciiTheme="majorHAnsi" w:hAnsiTheme="majorHAnsi" w:eastAsiaTheme="majorEastAsia" w:cstheme="majorBidi"/>
+      <w:rFonts w:asciiTheme="majorHAnsi" w:eastAsiaTheme="majorEastAsia" w:hAnsiTheme="majorHAnsi" w:cstheme="majorBidi"/>
       <w:color w:val="0F4761" w:themeColor="accent1" w:themeShade="BF"/>
       <w:sz w:val="32"/>
       <w:szCs w:val="32"/>
@@ -5420,7 +5221,7 @@
       <w:outlineLvl w:val="1"/>
     </w:pPr>
     <w:rPr>
-      <w:rFonts w:asciiTheme="majorHAnsi" w:hAnsiTheme="majorHAnsi" w:eastAsiaTheme="majorEastAsia" w:cstheme="majorBidi"/>
+      <w:rFonts w:asciiTheme="majorHAnsi" w:eastAsiaTheme="majorEastAsia" w:hAnsiTheme="majorHAnsi" w:cstheme="majorBidi"/>
       <w:color w:val="0F4761" w:themeColor="accent1" w:themeShade="BF"/>
       <w:sz w:val="26"/>
       <w:szCs w:val="26"/>
@@ -5441,17 +5242,17 @@
       <w:outlineLvl w:val="2"/>
     </w:pPr>
     <w:rPr>
-      <w:rFonts w:asciiTheme="majorHAnsi" w:hAnsiTheme="majorHAnsi" w:eastAsiaTheme="majorEastAsia" w:cstheme="majorBidi"/>
+      <w:rFonts w:asciiTheme="majorHAnsi" w:eastAsiaTheme="majorEastAsia" w:hAnsiTheme="majorHAnsi" w:cstheme="majorBidi"/>
       <w:color w:val="0A2F40" w:themeColor="accent1" w:themeShade="7F"/>
     </w:rPr>
   </w:style>
-  <w:style w:type="character" w:styleId="Fuentedeprrafopredeter" w:default="1">
+  <w:style w:type="character" w:default="1" w:styleId="Fuentedeprrafopredeter">
     <w:name w:val="Default Paragraph Font"/>
     <w:uiPriority w:val="1"/>
     <w:semiHidden/>
     <w:unhideWhenUsed/>
   </w:style>
-  <w:style w:type="table" w:styleId="Tablanormal" w:default="1">
+  <w:style w:type="table" w:default="1" w:styleId="Tablanormal">
     <w:name w:val="Normal Table"/>
     <w:uiPriority w:val="99"/>
     <w:semiHidden/>
@@ -5466,19 +5267,19 @@
       </w:tblCellMar>
     </w:tblPr>
   </w:style>
-  <w:style w:type="numbering" w:styleId="Sinlista" w:default="1">
+  <w:style w:type="numbering" w:default="1" w:styleId="Sinlista">
     <w:name w:val="No List"/>
     <w:uiPriority w:val="99"/>
     <w:semiHidden/>
     <w:unhideWhenUsed/>
   </w:style>
-  <w:style w:type="character" w:styleId="TtuloCar" w:customStyle="1">
+  <w:style w:type="character" w:customStyle="1" w:styleId="TtuloCar">
     <w:name w:val="Título Car"/>
     <w:basedOn w:val="Fuentedeprrafopredeter"/>
     <w:link w:val="Ttulo"/>
     <w:uiPriority w:val="10"/>
     <w:rPr>
-      <w:rFonts w:asciiTheme="majorHAnsi" w:hAnsiTheme="majorHAnsi" w:eastAsiaTheme="majorEastAsia" w:cstheme="majorBidi"/>
+      <w:rFonts w:asciiTheme="majorHAnsi" w:eastAsiaTheme="majorEastAsia" w:hAnsiTheme="majorHAnsi" w:cstheme="majorBidi"/>
       <w:spacing w:val="-10"/>
       <w:kern w:val="28"/>
       <w:sz w:val="56"/>
@@ -5497,32 +5298,32 @@
       <w:contextualSpacing/>
     </w:pPr>
     <w:rPr>
-      <w:rFonts w:asciiTheme="majorHAnsi" w:hAnsiTheme="majorHAnsi" w:eastAsiaTheme="majorEastAsia" w:cstheme="majorBidi"/>
+      <w:rFonts w:asciiTheme="majorHAnsi" w:eastAsiaTheme="majorEastAsia" w:hAnsiTheme="majorHAnsi" w:cstheme="majorBidi"/>
       <w:spacing w:val="-10"/>
       <w:kern w:val="28"/>
       <w:sz w:val="56"/>
       <w:szCs w:val="56"/>
     </w:rPr>
   </w:style>
-  <w:style w:type="character" w:styleId="Ttulo2Car" w:customStyle="1">
+  <w:style w:type="character" w:customStyle="1" w:styleId="Ttulo2Car">
     <w:name w:val="Título 2 Car"/>
     <w:basedOn w:val="Fuentedeprrafopredeter"/>
     <w:link w:val="Ttulo2"/>
     <w:uiPriority w:val="9"/>
     <w:rPr>
-      <w:rFonts w:asciiTheme="majorHAnsi" w:hAnsiTheme="majorHAnsi" w:eastAsiaTheme="majorEastAsia" w:cstheme="majorBidi"/>
+      <w:rFonts w:asciiTheme="majorHAnsi" w:eastAsiaTheme="majorEastAsia" w:hAnsiTheme="majorHAnsi" w:cstheme="majorBidi"/>
       <w:color w:val="0F4761" w:themeColor="accent1" w:themeShade="BF"/>
       <w:sz w:val="26"/>
       <w:szCs w:val="26"/>
     </w:rPr>
   </w:style>
-  <w:style w:type="character" w:styleId="Ttulo3Car" w:customStyle="1">
+  <w:style w:type="character" w:customStyle="1" w:styleId="Ttulo3Car">
     <w:name w:val="Título 3 Car"/>
     <w:basedOn w:val="Fuentedeprrafopredeter"/>
     <w:link w:val="Ttulo3"/>
     <w:uiPriority w:val="9"/>
     <w:rPr>
-      <w:rFonts w:asciiTheme="majorHAnsi" w:hAnsiTheme="majorHAnsi" w:eastAsiaTheme="majorEastAsia" w:cstheme="majorBidi"/>
+      <w:rFonts w:asciiTheme="majorHAnsi" w:eastAsiaTheme="majorEastAsia" w:hAnsiTheme="majorHAnsi" w:cstheme="majorBidi"/>
       <w:color w:val="0A2F40" w:themeColor="accent1" w:themeShade="7F"/>
       <w:sz w:val="24"/>
       <w:szCs w:val="24"/>
@@ -5538,14 +5339,14 @@
       <w:contextualSpacing/>
     </w:pPr>
   </w:style>
-  <w:style w:type="character" w:styleId="Ttulo1Car" w:customStyle="1">
+  <w:style w:type="character" w:customStyle="1" w:styleId="Ttulo1Car">
     <w:name w:val="Título 1 Car"/>
     <w:basedOn w:val="Fuentedeprrafopredeter"/>
     <w:link w:val="Ttulo1"/>
     <w:uiPriority w:val="9"/>
     <w:rsid w:val="00923FF8"/>
     <w:rPr>
-      <w:rFonts w:asciiTheme="majorHAnsi" w:hAnsiTheme="majorHAnsi" w:eastAsiaTheme="majorEastAsia" w:cstheme="majorBidi"/>
+      <w:rFonts w:asciiTheme="majorHAnsi" w:eastAsiaTheme="majorEastAsia" w:hAnsiTheme="majorHAnsi" w:cstheme="majorBidi"/>
       <w:color w:val="0F4761" w:themeColor="accent1" w:themeShade="BF"/>
       <w:sz w:val="32"/>
       <w:szCs w:val="32"/>
@@ -5561,7 +5362,7 @@
       <w:spacing w:after="0" w:line="240" w:lineRule="auto"/>
     </w:pPr>
   </w:style>
-  <w:style w:type="character" w:styleId="SinespaciadoCar" w:customStyle="1">
+  <w:style w:type="character" w:customStyle="1" w:styleId="SinespaciadoCar">
     <w:name w:val="Sin espaciado Car"/>
     <w:basedOn w:val="Fuentedeprrafopredeter"/>
     <w:link w:val="Sinespaciado"/>
@@ -5569,39 +5370,6 @@
     <w:rsid w:val="00FC0FEB"/>
   </w:style>
 </w:styles>
-</file>
-
-<file path=word/glossary/document.xml><?xml version="1.0" encoding="utf-8"?>
-<w:glossaryDocument xmlns:w14="http://schemas.microsoft.com/office/word/2010/wordml" xmlns:w="http://schemas.openxmlformats.org/wordprocessingml/2006/main">
-  <w:docParts>
-    <w:docPart>
-      <w:docPartPr>
-        <w:name w:val="DefaultPlaceholder_1081868574"/>
-        <w:category>
-          <w:name w:val="General"/>
-          <w:gallery w:val="placeholder"/>
-        </w:category>
-        <w:types>
-          <w:type w:val="bbPlcHdr"/>
-        </w:types>
-        <w:behaviors>
-          <w:behavior w:val="content"/>
-        </w:behaviors>
-        <w:guid w:val="{ef630c83-511b-4275-8f6b-9442e4d36467}"/>
-      </w:docPartPr>
-      <w:docPartBody>
-        <w:p>
-          <w:r>
-            <w:rPr>
-              <w:rStyle w:val="PlaceholderText"/>
-            </w:rPr>
-            <w:t/>
-          </w:r>
-        </w:p>
-      </w:docPartBody>
-    </w:docPart>
-  </w:docParts>
-</w:glossaryDocument>
 </file>
 
 <file path=word/theme/theme1.xml><?xml version="1.0" encoding="utf-8"?>

</xml_diff>